<commit_message>
fixed lesson 13 pictures
</commit_message>
<xml_diff>
--- a/13. Class APawn. Keyboard input.docx
+++ b/13. Class APawn. Keyboard input.docx
@@ -1,6 +1,6 @@
 
 <file path=word/document.xml><?xml version="1.0" encoding="utf-8"?>
-<w:document xmlns:wpc="http://schemas.microsoft.com/office/word/2010/wordprocessingCanvas" xmlns:cx="http://schemas.microsoft.com/office/drawing/2014/chartex" xmlns:cx1="http://schemas.microsoft.com/office/drawing/2015/9/8/chartex" xmlns:cx2="http://schemas.microsoft.com/office/drawing/2015/10/21/chartex" xmlns:cx3="http://schemas.microsoft.com/office/drawing/2016/5/9/chartex" xmlns:cx4="http://schemas.microsoft.com/office/drawing/2016/5/10/chartex" xmlns:cx5="http://schemas.microsoft.com/office/drawing/2016/5/11/chartex" xmlns:cx6="http://schemas.microsoft.com/office/drawing/2016/5/12/chartex" xmlns:cx7="http://schemas.microsoft.com/office/drawing/2016/5/13/chartex" xmlns:cx8="http://schemas.microsoft.com/office/drawing/2016/5/14/chartex" xmlns:mc="http://schemas.openxmlformats.org/markup-compatibility/2006" xmlns:aink="http://schemas.microsoft.com/office/drawing/2016/ink" xmlns:am3d="http://schemas.microsoft.com/office/drawing/2017/model3d" xmlns:o="urn:schemas-microsoft-com:office:office" xmlns:r="http://schemas.openxmlformats.org/officeDocument/2006/relationships" xmlns:m="http://schemas.openxmlformats.org/officeDocument/2006/math" xmlns:v="urn:schemas-microsoft-com:vml" xmlns:wp14="http://schemas.microsoft.com/office/word/2010/wordprocessingDrawing" xmlns:wp="http://schemas.openxmlformats.org/drawingml/2006/wordprocessingDrawing" xmlns:w10="urn:schemas-microsoft-com:office:word" xmlns:w="http://schemas.openxmlformats.org/wordprocessingml/2006/main" xmlns:w14="http://schemas.microsoft.com/office/word/2010/wordml" xmlns:w15="http://schemas.microsoft.com/office/word/2012/wordml" xmlns:w16cex="http://schemas.microsoft.com/office/word/2018/wordml/cex" xmlns:w16cid="http://schemas.microsoft.com/office/word/2016/wordml/cid" xmlns:w16="http://schemas.microsoft.com/office/word/2018/wordml" xmlns:w16sdtdh="http://schemas.microsoft.com/office/word/2020/wordml/sdtdatahash" xmlns:w16se="http://schemas.microsoft.com/office/word/2015/wordml/symex" xmlns:wpg="http://schemas.microsoft.com/office/word/2010/wordprocessingGroup" xmlns:wpi="http://schemas.microsoft.com/office/word/2010/wordprocessingInk" xmlns:wne="http://schemas.microsoft.com/office/word/2006/wordml" xmlns:wps="http://schemas.microsoft.com/office/word/2010/wordprocessingShape" mc:Ignorable="w14 w15 w16se w16cid w16 w16cex w16sdtdh wp14">
+<w:document xmlns:ve="http://schemas.openxmlformats.org/markup-compatibility/2006" xmlns:o="urn:schemas-microsoft-com:office:office" xmlns:r="http://schemas.openxmlformats.org/officeDocument/2006/relationships" xmlns:m="http://schemas.openxmlformats.org/officeDocument/2006/math" xmlns:v="urn:schemas-microsoft-com:vml" xmlns:wp="http://schemas.openxmlformats.org/drawingml/2006/wordprocessingDrawing" xmlns:w10="urn:schemas-microsoft-com:office:word" xmlns:w="http://schemas.openxmlformats.org/wordprocessingml/2006/main" xmlns:wne="http://schemas.microsoft.com/office/word/2006/wordml">
   <w:body>
     <w:p>
       <w:pPr>
@@ -207,10 +207,7 @@
         <w:t>mode</w:t>
       </w:r>
       <w:r>
-        <w:t xml:space="preserve"> перед тем как указывать</w:t>
-      </w:r>
-      <w:r>
-        <w:t xml:space="preserve"> </w:t>
+        <w:t xml:space="preserve"> перед тем как указывать </w:t>
       </w:r>
       <w:proofErr w:type="spellStart"/>
       <w:r>
@@ -273,7 +270,15 @@
       </w:r>
       <w:proofErr w:type="spellEnd"/>
       <w:r>
-        <w:t xml:space="preserve"> определены дефолтные классы</w:t>
+        <w:t xml:space="preserve"> определены </w:t>
+      </w:r>
+      <w:proofErr w:type="spellStart"/>
+      <w:r>
+        <w:t>дефолтные</w:t>
+      </w:r>
+      <w:proofErr w:type="spellEnd"/>
+      <w:r>
+        <w:t xml:space="preserve"> классы</w:t>
       </w:r>
     </w:p>
     <w:p>
@@ -453,7 +458,15 @@
         <w:pStyle w:val="Regular"/>
       </w:pPr>
       <w:r>
-        <w:t xml:space="preserve">16. Создаем свою категорию логирования для </w:t>
+        <w:t xml:space="preserve">16. Создаем свою категорию </w:t>
+      </w:r>
+      <w:proofErr w:type="spellStart"/>
+      <w:r>
+        <w:t>логирования</w:t>
+      </w:r>
+      <w:proofErr w:type="spellEnd"/>
+      <w:r>
+        <w:t xml:space="preserve"> для </w:t>
       </w:r>
       <w:proofErr w:type="spellStart"/>
       <w:r>
@@ -565,10 +578,7 @@
         <w:pStyle w:val="Regular"/>
       </w:pPr>
       <w:r>
-        <w:t>1.</w:t>
-      </w:r>
-      <w:r>
-        <w:t xml:space="preserve"> Обратим внимание на</w:t>
+        <w:t>1. Обратим внимание на</w:t>
       </w:r>
       <w:r>
         <w:t xml:space="preserve"> </w:t>
@@ -600,9 +610,10 @@
       <w:r>
         <w:rPr>
           <w:noProof/>
+          <w:lang w:eastAsia="ru-RU"/>
         </w:rPr>
         <w:drawing>
-          <wp:inline distT="0" distB="0" distL="0" distR="0" wp14:anchorId="020DB850" wp14:editId="51597CBE">
+          <wp:inline distT="0" distB="0" distL="0" distR="0">
             <wp:extent cx="5172075" cy="2952750"/>
             <wp:effectExtent l="0" t="0" r="0" b="0"/>
             <wp:docPr id="2" name="Рисунок 2"/>
@@ -619,10 +630,10 @@
                     </pic:cNvPicPr>
                   </pic:nvPicPr>
                   <pic:blipFill>
-                    <a:blip r:embed="rId8">
+                    <a:blip r:embed="rId8" cstate="print">
                       <a:extLst>
                         <a:ext uri="{28A0092B-C50C-407E-A947-70E740481C1C}">
-                          <a14:useLocalDpi xmlns:a14="http://schemas.microsoft.com/office/drawing/2010/main" val="0"/>
+                          <a14:useLocalDpi xmlns:a14="http://schemas.microsoft.com/office/drawing/2010/main" xmlns:wps="http://schemas.microsoft.com/office/word/2010/wordprocessingShape" xmlns:wpi="http://schemas.microsoft.com/office/word/2010/wordprocessingInk" xmlns:wpg="http://schemas.microsoft.com/office/word/2010/wordprocessingGroup" xmlns:w16se="http://schemas.microsoft.com/office/word/2015/wordml/symex" xmlns:w16sdtdh="http://schemas.microsoft.com/office/word/2020/wordml/sdtdatahash" xmlns:w16="http://schemas.microsoft.com/office/word/2018/wordml" xmlns:w16cid="http://schemas.microsoft.com/office/word/2016/wordml/cid" xmlns:w16cex="http://schemas.microsoft.com/office/word/2018/wordml/cex" xmlns:w15="http://schemas.microsoft.com/office/word/2012/wordml" xmlns:w14="http://schemas.microsoft.com/office/word/2010/wordml" xmlns:w="http://schemas.openxmlformats.org/wordprocessingml/2006/main" xmlns:w10="urn:schemas-microsoft-com:office:word" xmlns:wp14="http://schemas.microsoft.com/office/word/2010/wordprocessingDrawing" xmlns:v="urn:schemas-microsoft-com:vml" xmlns:o="urn:schemas-microsoft-com:office:office" xmlns:am3d="http://schemas.microsoft.com/office/drawing/2017/model3d" xmlns:aink="http://schemas.microsoft.com/office/drawing/2016/ink" xmlns:mc="http://schemas.openxmlformats.org/markup-compatibility/2006" xmlns:cx8="http://schemas.microsoft.com/office/drawing/2016/5/14/chartex" xmlns:cx7="http://schemas.microsoft.com/office/drawing/2016/5/13/chartex" xmlns:cx6="http://schemas.microsoft.com/office/drawing/2016/5/12/chartex" xmlns:cx5="http://schemas.microsoft.com/office/drawing/2016/5/11/chartex" xmlns:cx4="http://schemas.microsoft.com/office/drawing/2016/5/10/chartex" xmlns:cx3="http://schemas.microsoft.com/office/drawing/2016/5/9/chartex" xmlns:cx2="http://schemas.microsoft.com/office/drawing/2015/10/21/chartex" xmlns:cx1="http://schemas.microsoft.com/office/drawing/2015/9/8/chartex" xmlns:cx="http://schemas.microsoft.com/office/drawing/2014/chartex" xmlns:wpc="http://schemas.microsoft.com/office/word/2010/wordprocessingCanvas" xmlns="" val="0"/>
                         </a:ext>
                       </a:extLst>
                     </a:blip>
@@ -750,103 +761,33 @@
       </w:r>
       <w:proofErr w:type="spellEnd"/>
       <w:r>
-        <w:t xml:space="preserve">. Классы эти дефолтные: </w:t>
-      </w:r>
-      <w:proofErr w:type="spellStart"/>
-      <w:r>
-        <w:t>default</w:t>
-      </w:r>
-      <w:proofErr w:type="spellEnd"/>
-      <w:r>
-        <w:t xml:space="preserve"> </w:t>
-      </w:r>
-      <w:proofErr w:type="spellStart"/>
-      <w:r>
-        <w:t>pawn</w:t>
-      </w:r>
-      <w:proofErr w:type="spellEnd"/>
-      <w:r>
-        <w:t xml:space="preserve">, </w:t>
-      </w:r>
-      <w:proofErr w:type="spellStart"/>
-      <w:r>
-        <w:t>player</w:t>
-      </w:r>
-      <w:proofErr w:type="spellEnd"/>
-      <w:r>
-        <w:t xml:space="preserve"> </w:t>
-      </w:r>
-      <w:proofErr w:type="spellStart"/>
-      <w:r>
-        <w:t>controller</w:t>
-      </w:r>
-      <w:proofErr w:type="spellEnd"/>
-      <w:r>
-        <w:t xml:space="preserve">, </w:t>
-      </w:r>
-      <w:proofErr w:type="spellStart"/>
-      <w:r>
-        <w:t>player</w:t>
-      </w:r>
-      <w:proofErr w:type="spellEnd"/>
-      <w:r>
-        <w:t xml:space="preserve"> </w:t>
-      </w:r>
-      <w:proofErr w:type="spellStart"/>
-      <w:r>
-        <w:t>state</w:t>
-      </w:r>
-      <w:proofErr w:type="spellEnd"/>
-      <w:r>
-        <w:t xml:space="preserve">, </w:t>
-      </w:r>
-      <w:proofErr w:type="spellStart"/>
-      <w:r>
-        <w:t>game</w:t>
-      </w:r>
-      <w:proofErr w:type="spellEnd"/>
-      <w:r>
-        <w:t xml:space="preserve"> </w:t>
-      </w:r>
-      <w:proofErr w:type="spellStart"/>
-      <w:r>
-        <w:t>mode</w:t>
-      </w:r>
-      <w:proofErr w:type="spellEnd"/>
-      <w:r>
-        <w:t xml:space="preserve"> </w:t>
-      </w:r>
-      <w:proofErr w:type="spellStart"/>
-      <w:r>
-        <w:t>base</w:t>
-      </w:r>
-      <w:proofErr w:type="spellEnd"/>
-      <w:r>
-        <w:t xml:space="preserve">, </w:t>
-      </w:r>
-      <w:proofErr w:type="spellStart"/>
-      <w:r>
-        <w:t>game</w:t>
-      </w:r>
-      <w:proofErr w:type="spellEnd"/>
-      <w:r>
-        <w:t xml:space="preserve"> </w:t>
-      </w:r>
-      <w:proofErr w:type="spellStart"/>
-      <w:r>
-        <w:t>state</w:t>
-      </w:r>
-      <w:proofErr w:type="spellEnd"/>
-      <w:r>
-        <w:t xml:space="preserve"> </w:t>
-      </w:r>
-      <w:proofErr w:type="spellStart"/>
-      <w:r>
-        <w:t>base</w:t>
-      </w:r>
-      <w:proofErr w:type="spellEnd"/>
-      <w:r>
-        <w:t xml:space="preserve">. </w:t>
+        <w:t>. Классы</w:t>
+      </w:r>
+      <w:r>
+        <w:rPr>
+          <w:lang w:val="en-US"/>
+        </w:rPr>
+        <w:t xml:space="preserve"> </w:t>
+      </w:r>
+      <w:r>
+        <w:t>эти</w:t>
+      </w:r>
+      <w:r>
+        <w:rPr>
+          <w:lang w:val="en-US"/>
+        </w:rPr>
+        <w:t xml:space="preserve"> </w:t>
+      </w:r>
+      <w:proofErr w:type="spellStart"/>
+      <w:r>
+        <w:t>дефолтные</w:t>
+      </w:r>
+      <w:proofErr w:type="spellEnd"/>
+      <w:r>
+        <w:rPr>
+          <w:lang w:val="en-US"/>
+        </w:rPr>
+        <w:t xml:space="preserve">: default pawn, player controller, player state, game mode base, game state base. </w:t>
       </w:r>
       <w:r>
         <w:rPr>
@@ -869,8 +810,17 @@
           <w:b/>
           <w:bCs/>
         </w:rPr>
-        <w:t xml:space="preserve"> все классы дефолтные</w:t>
-      </w:r>
+        <w:t xml:space="preserve"> все классы </w:t>
+      </w:r>
+      <w:proofErr w:type="spellStart"/>
+      <w:r>
+        <w:rPr>
+          <w:b/>
+          <w:bCs/>
+        </w:rPr>
+        <w:t>дефолтные</w:t>
+      </w:r>
+      <w:proofErr w:type="spellEnd"/>
       <w:r>
         <w:t>.</w:t>
       </w:r>
@@ -882,9 +832,10 @@
       <w:r>
         <w:rPr>
           <w:noProof/>
+          <w:lang w:eastAsia="ru-RU"/>
         </w:rPr>
         <w:drawing>
-          <wp:inline distT="0" distB="0" distL="0" distR="0" wp14:anchorId="27C67FF5" wp14:editId="1B3C0B5E">
+          <wp:inline distT="0" distB="0" distL="0" distR="0">
             <wp:extent cx="5105400" cy="4181475"/>
             <wp:effectExtent l="0" t="0" r="0" b="0"/>
             <wp:docPr id="3" name="Рисунок 3"/>
@@ -901,10 +852,10 @@
                     </pic:cNvPicPr>
                   </pic:nvPicPr>
                   <pic:blipFill>
-                    <a:blip r:embed="rId9">
+                    <a:blip r:embed="rId9" cstate="print">
                       <a:extLst>
                         <a:ext uri="{28A0092B-C50C-407E-A947-70E740481C1C}">
-                          <a14:useLocalDpi xmlns:a14="http://schemas.microsoft.com/office/drawing/2010/main" val="0"/>
+                          <a14:useLocalDpi xmlns:a14="http://schemas.microsoft.com/office/drawing/2010/main" xmlns:wps="http://schemas.microsoft.com/office/word/2010/wordprocessingShape" xmlns:wpi="http://schemas.microsoft.com/office/word/2010/wordprocessingInk" xmlns:wpg="http://schemas.microsoft.com/office/word/2010/wordprocessingGroup" xmlns:w16se="http://schemas.microsoft.com/office/word/2015/wordml/symex" xmlns:w16sdtdh="http://schemas.microsoft.com/office/word/2020/wordml/sdtdatahash" xmlns:w16="http://schemas.microsoft.com/office/word/2018/wordml" xmlns:w16cid="http://schemas.microsoft.com/office/word/2016/wordml/cid" xmlns:w16cex="http://schemas.microsoft.com/office/word/2018/wordml/cex" xmlns:w15="http://schemas.microsoft.com/office/word/2012/wordml" xmlns:w14="http://schemas.microsoft.com/office/word/2010/wordml" xmlns:w="http://schemas.openxmlformats.org/wordprocessingml/2006/main" xmlns:w10="urn:schemas-microsoft-com:office:word" xmlns:wp14="http://schemas.microsoft.com/office/word/2010/wordprocessingDrawing" xmlns:v="urn:schemas-microsoft-com:vml" xmlns:o="urn:schemas-microsoft-com:office:office" xmlns:am3d="http://schemas.microsoft.com/office/drawing/2017/model3d" xmlns:aink="http://schemas.microsoft.com/office/drawing/2016/ink" xmlns:mc="http://schemas.openxmlformats.org/markup-compatibility/2006" xmlns:cx8="http://schemas.microsoft.com/office/drawing/2016/5/14/chartex" xmlns:cx7="http://schemas.microsoft.com/office/drawing/2016/5/13/chartex" xmlns:cx6="http://schemas.microsoft.com/office/drawing/2016/5/12/chartex" xmlns:cx5="http://schemas.microsoft.com/office/drawing/2016/5/11/chartex" xmlns:cx4="http://schemas.microsoft.com/office/drawing/2016/5/10/chartex" xmlns:cx3="http://schemas.microsoft.com/office/drawing/2016/5/9/chartex" xmlns:cx2="http://schemas.microsoft.com/office/drawing/2015/10/21/chartex" xmlns:cx1="http://schemas.microsoft.com/office/drawing/2015/9/8/chartex" xmlns:cx="http://schemas.microsoft.com/office/drawing/2014/chartex" xmlns:wpc="http://schemas.microsoft.com/office/word/2010/wordprocessingCanvas" xmlns="" val="0"/>
                         </a:ext>
                       </a:extLst>
                     </a:blip>
@@ -938,7 +889,15 @@
         <w:pStyle w:val="Regular"/>
       </w:pPr>
       <w:r>
-        <w:t xml:space="preserve">И у дефолтного </w:t>
+        <w:t xml:space="preserve">И у </w:t>
+      </w:r>
+      <w:proofErr w:type="spellStart"/>
+      <w:r>
+        <w:t>дефолтного</w:t>
+      </w:r>
+      <w:proofErr w:type="spellEnd"/>
+      <w:r>
+        <w:t xml:space="preserve"> </w:t>
       </w:r>
       <w:proofErr w:type="spellStart"/>
       <w:r>
@@ -976,7 +935,23 @@
       </w:r>
       <w:proofErr w:type="spellEnd"/>
       <w:r>
-        <w:t xml:space="preserve"> и посмотрим как все это настраивается вручную. Нажимаем стоп. Устанавливаем Game Mode </w:t>
+        <w:t xml:space="preserve"> и посмотрим как все это настраивается вручную. Нажимаем стоп. Устанавливаем </w:t>
+      </w:r>
+      <w:proofErr w:type="spellStart"/>
+      <w:r>
+        <w:t>Game</w:t>
+      </w:r>
+      <w:proofErr w:type="spellEnd"/>
+      <w:r>
+        <w:t xml:space="preserve"> </w:t>
+      </w:r>
+      <w:proofErr w:type="spellStart"/>
+      <w:r>
+        <w:t>Mode</w:t>
+      </w:r>
+      <w:proofErr w:type="spellEnd"/>
+      <w:r>
+        <w:t xml:space="preserve"> </w:t>
       </w:r>
       <w:proofErr w:type="spellStart"/>
       <w:r>
@@ -1056,10 +1031,11 @@
       <w:r>
         <w:rPr>
           <w:noProof/>
+          <w:lang w:eastAsia="ru-RU"/>
         </w:rPr>
         <w:lastRenderedPageBreak/>
         <w:drawing>
-          <wp:inline distT="0" distB="0" distL="0" distR="0" wp14:anchorId="1C767E4A" wp14:editId="08D7A844">
+          <wp:inline distT="0" distB="0" distL="0" distR="0">
             <wp:extent cx="3448050" cy="1952625"/>
             <wp:effectExtent l="0" t="0" r="0" b="9525"/>
             <wp:docPr id="1" name="Рисунок 1" descr="Изображение выглядит как текст&#10;&#10;Автоматически созданное описание"/>
@@ -1074,7 +1050,7 @@
                     <pic:cNvPicPr/>
                   </pic:nvPicPr>
                   <pic:blipFill>
-                    <a:blip r:embed="rId10"/>
+                    <a:blip r:embed="rId10" cstate="print"/>
                     <a:stretch>
                       <a:fillRect/>
                     </a:stretch>
@@ -1127,7 +1103,15 @@
       </w:r>
       <w:proofErr w:type="spellEnd"/>
       <w:r>
-        <w:t xml:space="preserve"> передаются нашему </w:t>
+        <w:t xml:space="preserve"> передаются </w:t>
+      </w:r>
+      <w:proofErr w:type="gramStart"/>
+      <w:r>
+        <w:t>нашему</w:t>
+      </w:r>
+      <w:proofErr w:type="gramEnd"/>
+      <w:r>
+        <w:t xml:space="preserve"> </w:t>
       </w:r>
       <w:proofErr w:type="spellStart"/>
       <w:r>
@@ -1141,14 +1125,64 @@
     <w:p>
       <w:pPr>
         <w:pStyle w:val="Regular"/>
+      </w:pPr>
+      <w:r>
         <w:rPr>
-          <w:lang w:val="en-US"/>
+          <w:noProof/>
+          <w:lang w:eastAsia="ru-RU"/>
         </w:rPr>
-      </w:pPr>
-      <w:r>
-        <w:rPr>
-          <w:lang w:val="en-US"/>
-        </w:rPr>
+        <w:drawing>
+          <wp:inline distT="0" distB="0" distL="0" distR="0">
+            <wp:extent cx="5372100" cy="2514600"/>
+            <wp:effectExtent l="19050" t="0" r="0" b="0"/>
+            <wp:docPr id="4" name="Рисунок 1"/>
+            <wp:cNvGraphicFramePr>
+              <a:graphicFrameLocks xmlns:a="http://schemas.openxmlformats.org/drawingml/2006/main" noChangeAspect="1"/>
+            </wp:cNvGraphicFramePr>
+            <a:graphic xmlns:a="http://schemas.openxmlformats.org/drawingml/2006/main">
+              <a:graphicData uri="http://schemas.openxmlformats.org/drawingml/2006/picture">
+                <pic:pic xmlns:pic="http://schemas.openxmlformats.org/drawingml/2006/picture">
+                  <pic:nvPicPr>
+                    <pic:cNvPr id="0" name="Picture 1"/>
+                    <pic:cNvPicPr>
+                      <a:picLocks noChangeAspect="1" noChangeArrowheads="1"/>
+                    </pic:cNvPicPr>
+                  </pic:nvPicPr>
+                  <pic:blipFill>
+                    <a:blip r:embed="rId11" cstate="print"/>
+                    <a:srcRect/>
+                    <a:stretch>
+                      <a:fillRect/>
+                    </a:stretch>
+                  </pic:blipFill>
+                  <pic:spPr bwMode="auto">
+                    <a:xfrm>
+                      <a:off x="0" y="0"/>
+                      <a:ext cx="5372100" cy="2514600"/>
+                    </a:xfrm>
+                    <a:prstGeom prst="rect">
+                      <a:avLst/>
+                    </a:prstGeom>
+                    <a:noFill/>
+                    <a:ln w="9525">
+                      <a:noFill/>
+                      <a:miter lim="800000"/>
+                      <a:headEnd/>
+                      <a:tailEnd/>
+                    </a:ln>
+                  </pic:spPr>
+                </pic:pic>
+              </a:graphicData>
+            </a:graphic>
+          </wp:inline>
+        </w:drawing>
+      </w:r>
+    </w:p>
+    <w:p>
+      <w:pPr>
+        <w:pStyle w:val="Regular"/>
+      </w:pPr>
+      <w:r>
         <w:t xml:space="preserve">6. </w:t>
       </w:r>
       <w:r>
@@ -1163,36 +1197,57 @@
       </w:r>
       <w:proofErr w:type="spellEnd"/>
       <w:r>
+        <w:t xml:space="preserve"> </w:t>
+      </w:r>
+      <w:r>
+        <w:t>класс</w:t>
+      </w:r>
+      <w:r>
+        <w:t xml:space="preserve"> </w:t>
+      </w:r>
+      <w:proofErr w:type="spellStart"/>
+      <w:r>
+        <w:t>пауна</w:t>
+      </w:r>
+      <w:proofErr w:type="spellEnd"/>
+      <w:r>
+        <w:t xml:space="preserve">: </w:t>
+      </w:r>
+      <w:r>
         <w:rPr>
           <w:lang w:val="en-US"/>
         </w:rPr>
-        <w:t xml:space="preserve"> </w:t>
-      </w:r>
-      <w:r>
-        <w:t>класс</w:t>
+        <w:t>Create</w:t>
+      </w:r>
+      <w:r>
+        <w:t xml:space="preserve"> </w:t>
       </w:r>
       <w:r>
         <w:rPr>
           <w:lang w:val="en-US"/>
         </w:rPr>
-        <w:t xml:space="preserve"> </w:t>
-      </w:r>
-      <w:proofErr w:type="spellStart"/>
-      <w:r>
-        <w:t>пауна</w:t>
-      </w:r>
-      <w:proofErr w:type="spellEnd"/>
+        <w:t>new</w:t>
+      </w:r>
+      <w:r>
+        <w:t xml:space="preserve"> </w:t>
+      </w:r>
       <w:r>
         <w:rPr>
           <w:lang w:val="en-US"/>
         </w:rPr>
-        <w:t>: Create</w:t>
+        <w:t>C</w:t>
+      </w:r>
+      <w:r>
+        <w:t xml:space="preserve">++ </w:t>
       </w:r>
       <w:r>
         <w:rPr>
           <w:lang w:val="en-US"/>
         </w:rPr>
-        <w:t xml:space="preserve"> new C++ class. </w:t>
+        <w:t>class</w:t>
+      </w:r>
+      <w:r>
+        <w:t xml:space="preserve">. </w:t>
       </w:r>
     </w:p>
     <w:p>
@@ -1248,7 +1303,15 @@
       </w:r>
       <w:proofErr w:type="spellEnd"/>
       <w:r>
-        <w:t xml:space="preserve"> Class. </w:t>
+        <w:t xml:space="preserve"> </w:t>
+      </w:r>
+      <w:proofErr w:type="spellStart"/>
+      <w:r>
+        <w:t>Class</w:t>
+      </w:r>
+      <w:proofErr w:type="spellEnd"/>
+      <w:r>
+        <w:t xml:space="preserve">. </w:t>
       </w:r>
     </w:p>
     <w:p>
@@ -1322,9 +1385,11 @@
       <w:r>
         <w:rPr>
           <w:noProof/>
+          <w:lang w:eastAsia="ru-RU"/>
         </w:rPr>
+        <w:lastRenderedPageBreak/>
         <w:drawing>
-          <wp:inline distT="0" distB="0" distL="0" distR="0" wp14:anchorId="3B455D63" wp14:editId="1DB2136E">
+          <wp:inline distT="0" distB="0" distL="0" distR="0">
             <wp:extent cx="5743575" cy="3295650"/>
             <wp:effectExtent l="0" t="0" r="0" b="0"/>
             <wp:docPr id="6" name="Рисунок 6" descr="Изображение выглядит как текст&#10;&#10;Автоматически созданное описание"/>
@@ -1341,10 +1406,10 @@
                     </pic:cNvPicPr>
                   </pic:nvPicPr>
                   <pic:blipFill>
-                    <a:blip r:embed="rId11">
+                    <a:blip r:embed="rId12" cstate="print">
                       <a:extLst>
                         <a:ext uri="{28A0092B-C50C-407E-A947-70E740481C1C}">
-                          <a14:useLocalDpi xmlns:a14="http://schemas.microsoft.com/office/drawing/2010/main" val="0"/>
+                          <a14:useLocalDpi xmlns:a14="http://schemas.microsoft.com/office/drawing/2010/main" xmlns:wps="http://schemas.microsoft.com/office/word/2010/wordprocessingShape" xmlns:wpi="http://schemas.microsoft.com/office/word/2010/wordprocessingInk" xmlns:wpg="http://schemas.microsoft.com/office/word/2010/wordprocessingGroup" xmlns:w16se="http://schemas.microsoft.com/office/word/2015/wordml/symex" xmlns:w16sdtdh="http://schemas.microsoft.com/office/word/2020/wordml/sdtdatahash" xmlns:w16="http://schemas.microsoft.com/office/word/2018/wordml" xmlns:w16cid="http://schemas.microsoft.com/office/word/2016/wordml/cid" xmlns:w16cex="http://schemas.microsoft.com/office/word/2018/wordml/cex" xmlns:w15="http://schemas.microsoft.com/office/word/2012/wordml" xmlns:w14="http://schemas.microsoft.com/office/word/2010/wordml" xmlns:w="http://schemas.openxmlformats.org/wordprocessingml/2006/main" xmlns:w10="urn:schemas-microsoft-com:office:word" xmlns:wp14="http://schemas.microsoft.com/office/word/2010/wordprocessingDrawing" xmlns:v="urn:schemas-microsoft-com:vml" xmlns:o="urn:schemas-microsoft-com:office:office" xmlns:am3d="http://schemas.microsoft.com/office/drawing/2017/model3d" xmlns:aink="http://schemas.microsoft.com/office/drawing/2016/ink" xmlns:mc="http://schemas.openxmlformats.org/markup-compatibility/2006" xmlns:cx8="http://schemas.microsoft.com/office/drawing/2016/5/14/chartex" xmlns:cx7="http://schemas.microsoft.com/office/drawing/2016/5/13/chartex" xmlns:cx6="http://schemas.microsoft.com/office/drawing/2016/5/12/chartex" xmlns:cx5="http://schemas.microsoft.com/office/drawing/2016/5/11/chartex" xmlns:cx4="http://schemas.microsoft.com/office/drawing/2016/5/10/chartex" xmlns:cx3="http://schemas.microsoft.com/office/drawing/2016/5/9/chartex" xmlns:cx2="http://schemas.microsoft.com/office/drawing/2015/10/21/chartex" xmlns:cx1="http://schemas.microsoft.com/office/drawing/2015/9/8/chartex" xmlns:cx="http://schemas.microsoft.com/office/drawing/2014/chartex" xmlns:wpc="http://schemas.microsoft.com/office/word/2010/wordprocessingCanvas" xmlns="" val="0"/>
                         </a:ext>
                       </a:extLst>
                     </a:blip>
@@ -1380,10 +1445,10 @@
       <w:r>
         <w:rPr>
           <w:noProof/>
+          <w:lang w:eastAsia="ru-RU"/>
         </w:rPr>
-        <w:lastRenderedPageBreak/>
         <w:drawing>
-          <wp:inline distT="0" distB="0" distL="0" distR="0" wp14:anchorId="7819750D" wp14:editId="03AC6AA3">
+          <wp:inline distT="0" distB="0" distL="0" distR="0">
             <wp:extent cx="4810125" cy="1104900"/>
             <wp:effectExtent l="0" t="0" r="9525" b="0"/>
             <wp:docPr id="5" name="Рисунок 5" descr="Изображение выглядит как текст&#10;&#10;Автоматически созданное описание"/>
@@ -1398,7 +1463,7 @@
                     <pic:cNvPicPr/>
                   </pic:nvPicPr>
                   <pic:blipFill>
-                    <a:blip r:embed="rId12"/>
+                    <a:blip r:embed="rId13" cstate="print"/>
                     <a:stretch>
                       <a:fillRect/>
                     </a:stretch>
@@ -1515,9 +1580,10 @@
       <w:r>
         <w:rPr>
           <w:noProof/>
+          <w:lang w:eastAsia="ru-RU"/>
         </w:rPr>
         <w:drawing>
-          <wp:inline distT="0" distB="0" distL="0" distR="0" wp14:anchorId="02139558" wp14:editId="5694A4A6">
+          <wp:inline distT="0" distB="0" distL="0" distR="0">
             <wp:extent cx="5162550" cy="2228850"/>
             <wp:effectExtent l="0" t="0" r="0" b="0"/>
             <wp:docPr id="8" name="Рисунок 8" descr="Изображение выглядит как текст&#10;&#10;Автоматически созданное описание"/>
@@ -1532,7 +1598,7 @@
                     <pic:cNvPicPr/>
                   </pic:nvPicPr>
                   <pic:blipFill>
-                    <a:blip r:embed="rId13"/>
+                    <a:blip r:embed="rId14" cstate="print"/>
                     <a:stretch>
                       <a:fillRect/>
                     </a:stretch>
@@ -1617,7 +1683,11 @@
       </w:r>
       <w:proofErr w:type="spellEnd"/>
       <w:r>
-        <w:t xml:space="preserve"> данного класса. В нем устанавливается класс, на основе которого </w:t>
+        <w:t xml:space="preserve"> данного </w:t>
+      </w:r>
+      <w:r>
+        <w:lastRenderedPageBreak/>
+        <w:t xml:space="preserve">класса. В нем устанавливается класс, на основе которого </w:t>
       </w:r>
       <w:proofErr w:type="spellStart"/>
       <w:r>
@@ -1651,9 +1721,10 @@
       <w:r>
         <w:rPr>
           <w:noProof/>
+          <w:lang w:eastAsia="ru-RU"/>
         </w:rPr>
         <w:drawing>
-          <wp:inline distT="0" distB="0" distL="0" distR="0" wp14:anchorId="0F4C8B02" wp14:editId="067D84C0">
+          <wp:inline distT="0" distB="0" distL="0" distR="0">
             <wp:extent cx="4133850" cy="723900"/>
             <wp:effectExtent l="0" t="0" r="0" b="0"/>
             <wp:docPr id="9" name="Рисунок 9" descr="Изображение выглядит как текст&#10;&#10;Автоматически созданное описание"/>
@@ -1668,7 +1739,7 @@
                     <pic:cNvPicPr/>
                   </pic:nvPicPr>
                   <pic:blipFill>
-                    <a:blip r:embed="rId14"/>
+                    <a:blip r:embed="rId15" cstate="print"/>
                     <a:stretch>
                       <a:fillRect/>
                     </a:stretch>
@@ -1798,10 +1869,10 @@
       <w:r>
         <w:rPr>
           <w:noProof/>
+          <w:lang w:eastAsia="ru-RU"/>
         </w:rPr>
-        <w:lastRenderedPageBreak/>
         <w:drawing>
-          <wp:inline distT="0" distB="0" distL="0" distR="0" wp14:anchorId="696A097C" wp14:editId="3060F25E">
+          <wp:inline distT="0" distB="0" distL="0" distR="0">
             <wp:extent cx="4286250" cy="1276350"/>
             <wp:effectExtent l="0" t="0" r="0" b="0"/>
             <wp:docPr id="11" name="Рисунок 11" descr="Изображение выглядит как текст&#10;&#10;Автоматически созданное описание"/>
@@ -1818,10 +1889,10 @@
                     </pic:cNvPicPr>
                   </pic:nvPicPr>
                   <pic:blipFill>
-                    <a:blip r:embed="rId15">
+                    <a:blip r:embed="rId16" cstate="print">
                       <a:extLst>
                         <a:ext uri="{28A0092B-C50C-407E-A947-70E740481C1C}">
-                          <a14:useLocalDpi xmlns:a14="http://schemas.microsoft.com/office/drawing/2010/main" val="0"/>
+                          <a14:useLocalDpi xmlns:a14="http://schemas.microsoft.com/office/drawing/2010/main" xmlns:wps="http://schemas.microsoft.com/office/word/2010/wordprocessingShape" xmlns:wpi="http://schemas.microsoft.com/office/word/2010/wordprocessingInk" xmlns:wpg="http://schemas.microsoft.com/office/word/2010/wordprocessingGroup" xmlns:w16se="http://schemas.microsoft.com/office/word/2015/wordml/symex" xmlns:w16sdtdh="http://schemas.microsoft.com/office/word/2020/wordml/sdtdatahash" xmlns:w16="http://schemas.microsoft.com/office/word/2018/wordml" xmlns:w16cid="http://schemas.microsoft.com/office/word/2016/wordml/cid" xmlns:w16cex="http://schemas.microsoft.com/office/word/2018/wordml/cex" xmlns:w15="http://schemas.microsoft.com/office/word/2012/wordml" xmlns:w14="http://schemas.microsoft.com/office/word/2010/wordml" xmlns:w="http://schemas.openxmlformats.org/wordprocessingml/2006/main" xmlns:w10="urn:schemas-microsoft-com:office:word" xmlns:wp14="http://schemas.microsoft.com/office/word/2010/wordprocessingDrawing" xmlns:v="urn:schemas-microsoft-com:vml" xmlns:o="urn:schemas-microsoft-com:office:office" xmlns:am3d="http://schemas.microsoft.com/office/drawing/2017/model3d" xmlns:aink="http://schemas.microsoft.com/office/drawing/2016/ink" xmlns:mc="http://schemas.openxmlformats.org/markup-compatibility/2006" xmlns:cx8="http://schemas.microsoft.com/office/drawing/2016/5/14/chartex" xmlns:cx7="http://schemas.microsoft.com/office/drawing/2016/5/13/chartex" xmlns:cx6="http://schemas.microsoft.com/office/drawing/2016/5/12/chartex" xmlns:cx5="http://schemas.microsoft.com/office/drawing/2016/5/11/chartex" xmlns:cx4="http://schemas.microsoft.com/office/drawing/2016/5/10/chartex" xmlns:cx3="http://schemas.microsoft.com/office/drawing/2016/5/9/chartex" xmlns:cx2="http://schemas.microsoft.com/office/drawing/2015/10/21/chartex" xmlns:cx1="http://schemas.microsoft.com/office/drawing/2015/9/8/chartex" xmlns:cx="http://schemas.microsoft.com/office/drawing/2014/chartex" xmlns:wpc="http://schemas.microsoft.com/office/word/2010/wordprocessingCanvas" xmlns="" val="0"/>
                         </a:ext>
                       </a:extLst>
                     </a:blip>
@@ -1855,7 +1926,15 @@
         <w:pStyle w:val="Regular"/>
       </w:pPr>
       <w:r>
-        <w:t xml:space="preserve">Таким образом в нашем гейм моде мы переопределяем дефолтный класс </w:t>
+        <w:t xml:space="preserve">Таким образом в нашем гейм моде мы переопределяем </w:t>
+      </w:r>
+      <w:proofErr w:type="spellStart"/>
+      <w:r>
+        <w:t>дефолтный</w:t>
+      </w:r>
+      <w:proofErr w:type="spellEnd"/>
+      <w:r>
+        <w:t xml:space="preserve"> класс </w:t>
       </w:r>
       <w:proofErr w:type="spellStart"/>
       <w:r>
@@ -1930,9 +2009,11 @@
       <w:r>
         <w:rPr>
           <w:noProof/>
+          <w:lang w:eastAsia="ru-RU"/>
         </w:rPr>
+        <w:lastRenderedPageBreak/>
         <w:drawing>
-          <wp:inline distT="0" distB="0" distL="0" distR="0" wp14:anchorId="1EEBE127" wp14:editId="5A294C17">
+          <wp:inline distT="0" distB="0" distL="0" distR="0">
             <wp:extent cx="5162550" cy="2705100"/>
             <wp:effectExtent l="0" t="0" r="0" b="0"/>
             <wp:docPr id="12" name="Рисунок 12" descr="Изображение выглядит как текст&#10;&#10;Автоматически созданное описание"/>
@@ -1947,7 +2028,7 @@
                     <pic:cNvPicPr/>
                   </pic:nvPicPr>
                   <pic:blipFill>
-                    <a:blip r:embed="rId16"/>
+                    <a:blip r:embed="rId17" cstate="print"/>
                     <a:stretch>
                       <a:fillRect/>
                     </a:stretch>
@@ -2093,203 +2174,211 @@
         <w:t xml:space="preserve"> </w:t>
       </w:r>
       <w:r>
-        <w:t xml:space="preserve">клавиши на клавиатуре, нажатие </w:t>
+        <w:t>клавиши на клавиатуре, нажатие кнопки мыши,</w:t>
+      </w:r>
+      <w:r>
+        <w:t xml:space="preserve"> </w:t>
+      </w:r>
+      <w:r>
+        <w:t>движения мыши или нажатие кнопки на контроллере.</w:t>
+      </w:r>
+      <w:r>
+        <w:t xml:space="preserve"> </w:t>
+      </w:r>
+    </w:p>
+    <w:p>
+      <w:pPr>
+        <w:pStyle w:val="Regular"/>
+      </w:pPr>
+      <w:proofErr w:type="spellStart"/>
+      <w:r>
+        <w:t>Биндинги</w:t>
+      </w:r>
+      <w:proofErr w:type="spellEnd"/>
+      <w:r>
+        <w:t xml:space="preserve"> делятся на 2 типа. Первый из них </w:t>
+      </w:r>
+      <w:r>
+        <w:t>–</w:t>
+      </w:r>
+      <w:r>
+        <w:t xml:space="preserve"> это </w:t>
+      </w:r>
+      <w:proofErr w:type="spellStart"/>
+      <w:r>
+        <w:t>action</w:t>
+      </w:r>
+      <w:proofErr w:type="spellEnd"/>
+      <w:r>
+        <w:t xml:space="preserve"> </w:t>
+      </w:r>
+      <w:proofErr w:type="spellStart"/>
+      <w:r>
+        <w:t>mappings</w:t>
+      </w:r>
+      <w:proofErr w:type="spellEnd"/>
+      <w:r>
+        <w:t>. И второй</w:t>
+      </w:r>
+      <w:r>
+        <w:t xml:space="preserve"> – </w:t>
+      </w:r>
+      <w:proofErr w:type="spellStart"/>
+      <w:r>
+        <w:t>axis</w:t>
+      </w:r>
+      <w:proofErr w:type="spellEnd"/>
+      <w:r>
+        <w:t xml:space="preserve"> </w:t>
+      </w:r>
+      <w:proofErr w:type="spellStart"/>
+      <w:r>
+        <w:t>mappings</w:t>
+      </w:r>
+      <w:proofErr w:type="spellEnd"/>
+      <w:r>
+        <w:t xml:space="preserve">. </w:t>
+      </w:r>
+      <w:proofErr w:type="spellStart"/>
+      <w:r>
+        <w:t>Action</w:t>
+      </w:r>
+      <w:proofErr w:type="spellEnd"/>
+      <w:r>
+        <w:t xml:space="preserve"> </w:t>
+      </w:r>
+      <w:proofErr w:type="spellStart"/>
+      <w:r>
+        <w:t>mapping</w:t>
+      </w:r>
+      <w:proofErr w:type="spellEnd"/>
+      <w:r>
+        <w:t xml:space="preserve"> – </w:t>
+      </w:r>
+      <w:r>
+        <w:t>это дискретное</w:t>
+      </w:r>
+      <w:r>
+        <w:t xml:space="preserve"> </w:t>
+      </w:r>
+      <w:r>
+        <w:t xml:space="preserve">действие. Мы получаем </w:t>
+      </w:r>
+      <w:proofErr w:type="spellStart"/>
+      <w:r>
+        <w:t>callback</w:t>
+      </w:r>
+      <w:proofErr w:type="spellEnd"/>
+      <w:r>
+        <w:t xml:space="preserve"> </w:t>
+      </w:r>
+      <w:proofErr w:type="spellStart"/>
+      <w:r>
+        <w:t>event</w:t>
+      </w:r>
+      <w:proofErr w:type="spellEnd"/>
+      <w:r>
+        <w:t xml:space="preserve"> всего лишь один раз, например, когда пользователь нажал</w:t>
+      </w:r>
+      <w:r>
+        <w:t xml:space="preserve"> </w:t>
+      </w:r>
+      <w:r>
+        <w:t>на какую-нибудь клавишу</w:t>
+      </w:r>
+      <w:r>
+        <w:t>.</w:t>
+      </w:r>
+    </w:p>
+    <w:p>
+      <w:pPr>
+        <w:pStyle w:val="Regular"/>
+      </w:pPr>
+      <w:r>
+        <w:t>А</w:t>
+      </w:r>
+      <w:r>
+        <w:t xml:space="preserve"> </w:t>
+      </w:r>
+      <w:proofErr w:type="spellStart"/>
+      <w:r>
+        <w:t>axis</w:t>
+      </w:r>
+      <w:proofErr w:type="spellEnd"/>
+      <w:r>
+        <w:t xml:space="preserve"> </w:t>
+      </w:r>
+      <w:proofErr w:type="spellStart"/>
+      <w:r>
+        <w:t>мэппинг</w:t>
+      </w:r>
+      <w:proofErr w:type="spellEnd"/>
+      <w:r>
+        <w:t xml:space="preserve"> это непрерывное получение состояния элемента управления, то есть</w:t>
+      </w:r>
+      <w:r>
+        <w:t xml:space="preserve"> </w:t>
+      </w:r>
+      <w:r>
+        <w:t>если мы зажали кнопку, то нам каждый тик будет приходить значение, что кнопка зажата или, например,</w:t>
+      </w:r>
+      <w:r>
+        <w:t xml:space="preserve"> </w:t>
+      </w:r>
+      <w:r>
+        <w:t xml:space="preserve">мы можем следить за положением мыши. </w:t>
+      </w:r>
+    </w:p>
+    <w:p>
+      <w:pPr>
+        <w:pStyle w:val="Regular"/>
+      </w:pPr>
+      <w:r>
+        <w:t xml:space="preserve">В интерфейсе создался </w:t>
+      </w:r>
+      <w:proofErr w:type="spellStart"/>
+      <w:r>
+        <w:t>input</w:t>
+      </w:r>
+      <w:proofErr w:type="spellEnd"/>
+      <w:r>
+        <w:t xml:space="preserve">, в который необходимо ввести название нашего действия. Давайте назовем его </w:t>
+      </w:r>
+      <w:proofErr w:type="spellStart"/>
+      <w:r>
+        <w:t>MoveForward</w:t>
+      </w:r>
+      <w:proofErr w:type="spellEnd"/>
+      <w:r>
+        <w:t xml:space="preserve">. Данный </w:t>
+      </w:r>
+      <w:proofErr w:type="spellStart"/>
+      <w:r>
+        <w:t>биндинг</w:t>
+      </w:r>
+      <w:proofErr w:type="spellEnd"/>
+      <w:r>
+        <w:t xml:space="preserve"> будет отвечать за движение нашего </w:t>
+      </w:r>
+      <w:proofErr w:type="spellStart"/>
+      <w:r>
+        <w:t>пауна</w:t>
+      </w:r>
+      <w:proofErr w:type="spellEnd"/>
+      <w:r>
+        <w:t xml:space="preserve"> вперед. Ищем клавишу </w:t>
+      </w:r>
+      <w:proofErr w:type="spellStart"/>
+      <w:r>
+        <w:t>up</w:t>
+      </w:r>
+      <w:proofErr w:type="spellEnd"/>
+      <w:r>
+        <w:t xml:space="preserve">. Выбираем ее. Также мы видим что </w:t>
       </w:r>
       <w:r>
         <w:lastRenderedPageBreak/>
-        <w:t>кнопки мыши,</w:t>
-      </w:r>
-      <w:r>
-        <w:t xml:space="preserve"> </w:t>
-      </w:r>
-      <w:r>
-        <w:t>движения мыши или нажатие кнопки на контроллере.</w:t>
-      </w:r>
-      <w:r>
-        <w:t xml:space="preserve"> </w:t>
-      </w:r>
-    </w:p>
-    <w:p>
-      <w:pPr>
-        <w:pStyle w:val="Regular"/>
-      </w:pPr>
-      <w:proofErr w:type="spellStart"/>
-      <w:r>
-        <w:t>Биндинги</w:t>
-      </w:r>
-      <w:proofErr w:type="spellEnd"/>
-      <w:r>
-        <w:t xml:space="preserve"> делятся на 2 типа. Первый из них </w:t>
-      </w:r>
-      <w:r>
-        <w:t>–</w:t>
-      </w:r>
-      <w:r>
-        <w:t xml:space="preserve"> это </w:t>
-      </w:r>
-      <w:proofErr w:type="spellStart"/>
-      <w:r>
-        <w:t>action</w:t>
-      </w:r>
-      <w:proofErr w:type="spellEnd"/>
-      <w:r>
-        <w:t xml:space="preserve"> </w:t>
-      </w:r>
-      <w:proofErr w:type="spellStart"/>
-      <w:r>
-        <w:t>mappings</w:t>
-      </w:r>
-      <w:proofErr w:type="spellEnd"/>
-      <w:r>
-        <w:t>. И второй</w:t>
-      </w:r>
-      <w:r>
-        <w:t xml:space="preserve"> – </w:t>
-      </w:r>
-      <w:proofErr w:type="spellStart"/>
-      <w:r>
-        <w:t>axis</w:t>
-      </w:r>
-      <w:proofErr w:type="spellEnd"/>
-      <w:r>
-        <w:t xml:space="preserve"> </w:t>
-      </w:r>
-      <w:proofErr w:type="spellStart"/>
-      <w:r>
-        <w:t>mappings</w:t>
-      </w:r>
-      <w:proofErr w:type="spellEnd"/>
-      <w:r>
-        <w:t xml:space="preserve">. Action </w:t>
-      </w:r>
-      <w:proofErr w:type="spellStart"/>
-      <w:r>
-        <w:t>mapping</w:t>
-      </w:r>
-      <w:proofErr w:type="spellEnd"/>
-      <w:r>
-        <w:t xml:space="preserve"> – </w:t>
-      </w:r>
-      <w:r>
-        <w:t>это дискретное</w:t>
-      </w:r>
-      <w:r>
-        <w:t xml:space="preserve"> </w:t>
-      </w:r>
-      <w:r>
-        <w:t xml:space="preserve">действие. Мы получаем </w:t>
-      </w:r>
-      <w:proofErr w:type="spellStart"/>
-      <w:r>
-        <w:t>callback</w:t>
-      </w:r>
-      <w:proofErr w:type="spellEnd"/>
-      <w:r>
-        <w:t xml:space="preserve"> </w:t>
-      </w:r>
-      <w:proofErr w:type="spellStart"/>
-      <w:r>
-        <w:t>event</w:t>
-      </w:r>
-      <w:proofErr w:type="spellEnd"/>
-      <w:r>
-        <w:t xml:space="preserve"> всего лишь один раз, например, когда пользователь нажал</w:t>
-      </w:r>
-      <w:r>
-        <w:t xml:space="preserve"> </w:t>
-      </w:r>
-      <w:r>
-        <w:t>на какую-нибудь клавишу</w:t>
-      </w:r>
-      <w:r>
-        <w:t>.</w:t>
-      </w:r>
-    </w:p>
-    <w:p>
-      <w:pPr>
-        <w:pStyle w:val="Regular"/>
-      </w:pPr>
-      <w:r>
-        <w:t>А</w:t>
-      </w:r>
-      <w:r>
-        <w:t xml:space="preserve"> </w:t>
-      </w:r>
-      <w:proofErr w:type="spellStart"/>
-      <w:r>
-        <w:t>axis</w:t>
-      </w:r>
-      <w:proofErr w:type="spellEnd"/>
-      <w:r>
-        <w:t xml:space="preserve"> </w:t>
-      </w:r>
-      <w:proofErr w:type="spellStart"/>
-      <w:r>
-        <w:t>мэппинг</w:t>
-      </w:r>
-      <w:proofErr w:type="spellEnd"/>
-      <w:r>
-        <w:t xml:space="preserve"> это непрерывное получение состояния элемента управления, то есть</w:t>
-      </w:r>
-      <w:r>
-        <w:t xml:space="preserve"> </w:t>
-      </w:r>
-      <w:r>
-        <w:t>если мы зажали кнопку, то нам каждый тик будет приходить значение, что кнопка зажата или, например,</w:t>
-      </w:r>
-      <w:r>
-        <w:t xml:space="preserve"> </w:t>
-      </w:r>
-      <w:r>
-        <w:t xml:space="preserve">мы можем следить за положением мыши. </w:t>
-      </w:r>
-    </w:p>
-    <w:p>
-      <w:pPr>
-        <w:pStyle w:val="Regular"/>
-      </w:pPr>
-      <w:r>
-        <w:t xml:space="preserve">В интерфейсе создался </w:t>
-      </w:r>
-      <w:proofErr w:type="spellStart"/>
-      <w:r>
-        <w:t>input</w:t>
-      </w:r>
-      <w:proofErr w:type="spellEnd"/>
-      <w:r>
-        <w:t xml:space="preserve">, в который необходимо ввести название нашего действия. Давайте назовем его </w:t>
-      </w:r>
-      <w:proofErr w:type="spellStart"/>
-      <w:r>
-        <w:t>MoveForward</w:t>
-      </w:r>
-      <w:proofErr w:type="spellEnd"/>
-      <w:r>
-        <w:t xml:space="preserve">. Данный </w:t>
-      </w:r>
-      <w:proofErr w:type="spellStart"/>
-      <w:r>
-        <w:t>биндинг</w:t>
-      </w:r>
-      <w:proofErr w:type="spellEnd"/>
-      <w:r>
-        <w:t xml:space="preserve"> будет отвечать за движение нашего </w:t>
-      </w:r>
-      <w:proofErr w:type="spellStart"/>
-      <w:r>
-        <w:t>пауна</w:t>
-      </w:r>
-      <w:proofErr w:type="spellEnd"/>
-      <w:r>
-        <w:t xml:space="preserve"> вперед. Ищем клавишу </w:t>
-      </w:r>
-      <w:proofErr w:type="spellStart"/>
-      <w:r>
-        <w:t>up</w:t>
-      </w:r>
-      <w:proofErr w:type="spellEnd"/>
-      <w:r>
-        <w:t xml:space="preserve">. Выбираем ее. Также мы видим что имеется параметр </w:t>
+        <w:t xml:space="preserve">имеется параметр </w:t>
       </w:r>
       <w:proofErr w:type="spellStart"/>
       <w:r>
@@ -2512,9 +2601,10 @@
       <w:r>
         <w:rPr>
           <w:noProof/>
+          <w:lang w:eastAsia="ru-RU"/>
         </w:rPr>
         <w:drawing>
-          <wp:inline distT="0" distB="0" distL="0" distR="0" wp14:anchorId="780E2A34" wp14:editId="52761675">
+          <wp:inline distT="0" distB="0" distL="0" distR="0">
             <wp:extent cx="3505200" cy="2524125"/>
             <wp:effectExtent l="0" t="0" r="0" b="9525"/>
             <wp:docPr id="25" name="Рисунок 25"/>
@@ -2529,7 +2619,7 @@
                     <pic:cNvPicPr/>
                   </pic:nvPicPr>
                   <pic:blipFill>
-                    <a:blip r:embed="rId17"/>
+                    <a:blip r:embed="rId18" cstate="print"/>
                     <a:stretch>
                       <a:fillRect/>
                     </a:stretch>
@@ -2555,7 +2645,6 @@
         <w:pStyle w:val="Regular"/>
       </w:pPr>
       <w:r>
-        <w:lastRenderedPageBreak/>
         <w:t xml:space="preserve">11. </w:t>
       </w:r>
       <w:r>
@@ -2629,9 +2718,10 @@
       <w:r>
         <w:rPr>
           <w:noProof/>
+          <w:lang w:eastAsia="ru-RU"/>
         </w:rPr>
         <w:drawing>
-          <wp:inline distT="0" distB="0" distL="0" distR="0" wp14:anchorId="7F89E157" wp14:editId="6796BB44">
+          <wp:inline distT="0" distB="0" distL="0" distR="0">
             <wp:extent cx="2305050" cy="447675"/>
             <wp:effectExtent l="0" t="0" r="0" b="9525"/>
             <wp:docPr id="14" name="Рисунок 14"/>
@@ -2646,7 +2736,7 @@
                     <pic:cNvPicPr/>
                   </pic:nvPicPr>
                   <pic:blipFill>
-                    <a:blip r:embed="rId18"/>
+                    <a:blip r:embed="rId19" cstate="print"/>
                     <a:stretch>
                       <a:fillRect/>
                     </a:stretch>
@@ -2701,6 +2791,7 @@
       </w:r>
       <w:proofErr w:type="spellStart"/>
       <w:r>
+        <w:lastRenderedPageBreak/>
         <w:t>float</w:t>
       </w:r>
       <w:proofErr w:type="spellEnd"/>
@@ -2723,9 +2814,10 @@
       <w:r>
         <w:rPr>
           <w:noProof/>
+          <w:lang w:eastAsia="ru-RU"/>
         </w:rPr>
         <w:drawing>
-          <wp:inline distT="0" distB="0" distL="0" distR="0" wp14:anchorId="793ACC0E" wp14:editId="4A9A219E">
+          <wp:inline distT="0" distB="0" distL="0" distR="0">
             <wp:extent cx="1838325" cy="504825"/>
             <wp:effectExtent l="0" t="0" r="0" b="0"/>
             <wp:docPr id="15" name="Рисунок 15" descr="Изображение выглядит как текст&#10;&#10;Автоматически созданное описание"/>
@@ -2742,10 +2834,10 @@
                     </pic:cNvPicPr>
                   </pic:nvPicPr>
                   <pic:blipFill>
-                    <a:blip r:embed="rId19">
+                    <a:blip r:embed="rId20" cstate="print">
                       <a:extLst>
                         <a:ext uri="{28A0092B-C50C-407E-A947-70E740481C1C}">
-                          <a14:useLocalDpi xmlns:a14="http://schemas.microsoft.com/office/drawing/2010/main" val="0"/>
+                          <a14:useLocalDpi xmlns:a14="http://schemas.microsoft.com/office/drawing/2010/main" xmlns:wps="http://schemas.microsoft.com/office/word/2010/wordprocessingShape" xmlns:wpi="http://schemas.microsoft.com/office/word/2010/wordprocessingInk" xmlns:wpg="http://schemas.microsoft.com/office/word/2010/wordprocessingGroup" xmlns:w16se="http://schemas.microsoft.com/office/word/2015/wordml/symex" xmlns:w16sdtdh="http://schemas.microsoft.com/office/word/2020/wordml/sdtdatahash" xmlns:w16="http://schemas.microsoft.com/office/word/2018/wordml" xmlns:w16cid="http://schemas.microsoft.com/office/word/2016/wordml/cid" xmlns:w16cex="http://schemas.microsoft.com/office/word/2018/wordml/cex" xmlns:w15="http://schemas.microsoft.com/office/word/2012/wordml" xmlns:w14="http://schemas.microsoft.com/office/word/2010/wordml" xmlns:w="http://schemas.openxmlformats.org/wordprocessingml/2006/main" xmlns:w10="urn:schemas-microsoft-com:office:word" xmlns:wp14="http://schemas.microsoft.com/office/word/2010/wordprocessingDrawing" xmlns:v="urn:schemas-microsoft-com:vml" xmlns:o="urn:schemas-microsoft-com:office:office" xmlns:am3d="http://schemas.microsoft.com/office/drawing/2017/model3d" xmlns:aink="http://schemas.microsoft.com/office/drawing/2016/ink" xmlns:mc="http://schemas.openxmlformats.org/markup-compatibility/2006" xmlns:cx8="http://schemas.microsoft.com/office/drawing/2016/5/14/chartex" xmlns:cx7="http://schemas.microsoft.com/office/drawing/2016/5/13/chartex" xmlns:cx6="http://schemas.microsoft.com/office/drawing/2016/5/12/chartex" xmlns:cx5="http://schemas.microsoft.com/office/drawing/2016/5/11/chartex" xmlns:cx4="http://schemas.microsoft.com/office/drawing/2016/5/10/chartex" xmlns:cx3="http://schemas.microsoft.com/office/drawing/2016/5/9/chartex" xmlns:cx2="http://schemas.microsoft.com/office/drawing/2015/10/21/chartex" xmlns:cx1="http://schemas.microsoft.com/office/drawing/2015/9/8/chartex" xmlns:cx="http://schemas.microsoft.com/office/drawing/2014/chartex" xmlns:wpc="http://schemas.microsoft.com/office/word/2010/wordprocessingCanvas" xmlns="" val="0"/>
                         </a:ext>
                       </a:extLst>
                     </a:blip>
@@ -2849,9 +2941,10 @@
       <w:r>
         <w:rPr>
           <w:noProof/>
+          <w:lang w:eastAsia="ru-RU"/>
         </w:rPr>
         <w:drawing>
-          <wp:inline distT="0" distB="0" distL="0" distR="0" wp14:anchorId="4912D8E5" wp14:editId="7317AD38">
+          <wp:inline distT="0" distB="0" distL="0" distR="0">
             <wp:extent cx="3438525" cy="419100"/>
             <wp:effectExtent l="0" t="0" r="9525" b="0"/>
             <wp:docPr id="17" name="Рисунок 17"/>
@@ -2866,7 +2959,7 @@
                     <pic:cNvPicPr/>
                   </pic:nvPicPr>
                   <pic:blipFill>
-                    <a:blip r:embed="rId20"/>
+                    <a:blip r:embed="rId21" cstate="print"/>
                     <a:stretch>
                       <a:fillRect/>
                     </a:stretch>
@@ -2977,10 +3070,10 @@
       <w:r>
         <w:rPr>
           <w:noProof/>
+          <w:lang w:eastAsia="ru-RU"/>
         </w:rPr>
-        <w:lastRenderedPageBreak/>
         <w:drawing>
-          <wp:inline distT="0" distB="0" distL="0" distR="0" wp14:anchorId="54591314" wp14:editId="70F54674">
+          <wp:inline distT="0" distB="0" distL="0" distR="0">
             <wp:extent cx="3352800" cy="876300"/>
             <wp:effectExtent l="0" t="0" r="0" b="0"/>
             <wp:docPr id="20" name="Рисунок 20"/>
@@ -2997,10 +3090,10 @@
                     </pic:cNvPicPr>
                   </pic:nvPicPr>
                   <pic:blipFill>
-                    <a:blip r:embed="rId21">
+                    <a:blip r:embed="rId22" cstate="print">
                       <a:extLst>
                         <a:ext uri="{28A0092B-C50C-407E-A947-70E740481C1C}">
-                          <a14:useLocalDpi xmlns:a14="http://schemas.microsoft.com/office/drawing/2010/main" val="0"/>
+                          <a14:useLocalDpi xmlns:a14="http://schemas.microsoft.com/office/drawing/2010/main" xmlns:wps="http://schemas.microsoft.com/office/word/2010/wordprocessingShape" xmlns:wpi="http://schemas.microsoft.com/office/word/2010/wordprocessingInk" xmlns:wpg="http://schemas.microsoft.com/office/word/2010/wordprocessingGroup" xmlns:w16se="http://schemas.microsoft.com/office/word/2015/wordml/symex" xmlns:w16sdtdh="http://schemas.microsoft.com/office/word/2020/wordml/sdtdatahash" xmlns:w16="http://schemas.microsoft.com/office/word/2018/wordml" xmlns:w16cid="http://schemas.microsoft.com/office/word/2016/wordml/cid" xmlns:w16cex="http://schemas.microsoft.com/office/word/2018/wordml/cex" xmlns:w15="http://schemas.microsoft.com/office/word/2012/wordml" xmlns:w14="http://schemas.microsoft.com/office/word/2010/wordml" xmlns:w="http://schemas.openxmlformats.org/wordprocessingml/2006/main" xmlns:w10="urn:schemas-microsoft-com:office:word" xmlns:wp14="http://schemas.microsoft.com/office/word/2010/wordprocessingDrawing" xmlns:v="urn:schemas-microsoft-com:vml" xmlns:o="urn:schemas-microsoft-com:office:office" xmlns:am3d="http://schemas.microsoft.com/office/drawing/2017/model3d" xmlns:aink="http://schemas.microsoft.com/office/drawing/2016/ink" xmlns:mc="http://schemas.openxmlformats.org/markup-compatibility/2006" xmlns:cx8="http://schemas.microsoft.com/office/drawing/2016/5/14/chartex" xmlns:cx7="http://schemas.microsoft.com/office/drawing/2016/5/13/chartex" xmlns:cx6="http://schemas.microsoft.com/office/drawing/2016/5/12/chartex" xmlns:cx5="http://schemas.microsoft.com/office/drawing/2016/5/11/chartex" xmlns:cx4="http://schemas.microsoft.com/office/drawing/2016/5/10/chartex" xmlns:cx3="http://schemas.microsoft.com/office/drawing/2016/5/9/chartex" xmlns:cx2="http://schemas.microsoft.com/office/drawing/2015/10/21/chartex" xmlns:cx1="http://schemas.microsoft.com/office/drawing/2015/9/8/chartex" xmlns:cx="http://schemas.microsoft.com/office/drawing/2014/chartex" xmlns:wpc="http://schemas.microsoft.com/office/word/2010/wordprocessingCanvas" xmlns="" val="0"/>
                         </a:ext>
                       </a:extLst>
                     </a:blip>
@@ -3095,9 +3188,10 @@
       <w:r>
         <w:rPr>
           <w:noProof/>
+          <w:lang w:eastAsia="ru-RU"/>
         </w:rPr>
         <w:drawing>
-          <wp:inline distT="0" distB="0" distL="0" distR="0" wp14:anchorId="4DB3EF16" wp14:editId="25541B28">
+          <wp:inline distT="0" distB="0" distL="0" distR="0">
             <wp:extent cx="5940425" cy="1268730"/>
             <wp:effectExtent l="0" t="0" r="0" b="0"/>
             <wp:docPr id="18" name="Рисунок 18" descr="Изображение выглядит как текст&#10;&#10;Автоматически созданное описание"/>
@@ -3114,10 +3208,10 @@
                     </pic:cNvPicPr>
                   </pic:nvPicPr>
                   <pic:blipFill>
-                    <a:blip r:embed="rId22">
+                    <a:blip r:embed="rId23" cstate="print">
                       <a:extLst>
                         <a:ext uri="{28A0092B-C50C-407E-A947-70E740481C1C}">
-                          <a14:useLocalDpi xmlns:a14="http://schemas.microsoft.com/office/drawing/2010/main" val="0"/>
+                          <a14:useLocalDpi xmlns:a14="http://schemas.microsoft.com/office/drawing/2010/main" xmlns:wps="http://schemas.microsoft.com/office/word/2010/wordprocessingShape" xmlns:wpi="http://schemas.microsoft.com/office/word/2010/wordprocessingInk" xmlns:wpg="http://schemas.microsoft.com/office/word/2010/wordprocessingGroup" xmlns:w16se="http://schemas.microsoft.com/office/word/2015/wordml/symex" xmlns:w16sdtdh="http://schemas.microsoft.com/office/word/2020/wordml/sdtdatahash" xmlns:w16="http://schemas.microsoft.com/office/word/2018/wordml" xmlns:w16cid="http://schemas.microsoft.com/office/word/2016/wordml/cid" xmlns:w16cex="http://schemas.microsoft.com/office/word/2018/wordml/cex" xmlns:w15="http://schemas.microsoft.com/office/word/2012/wordml" xmlns:w14="http://schemas.microsoft.com/office/word/2010/wordml" xmlns:w="http://schemas.openxmlformats.org/wordprocessingml/2006/main" xmlns:w10="urn:schemas-microsoft-com:office:word" xmlns:wp14="http://schemas.microsoft.com/office/word/2010/wordprocessingDrawing" xmlns:v="urn:schemas-microsoft-com:vml" xmlns:o="urn:schemas-microsoft-com:office:office" xmlns:am3d="http://schemas.microsoft.com/office/drawing/2017/model3d" xmlns:aink="http://schemas.microsoft.com/office/drawing/2016/ink" xmlns:mc="http://schemas.openxmlformats.org/markup-compatibility/2006" xmlns:cx8="http://schemas.microsoft.com/office/drawing/2016/5/14/chartex" xmlns:cx7="http://schemas.microsoft.com/office/drawing/2016/5/13/chartex" xmlns:cx6="http://schemas.microsoft.com/office/drawing/2016/5/12/chartex" xmlns:cx5="http://schemas.microsoft.com/office/drawing/2016/5/11/chartex" xmlns:cx4="http://schemas.microsoft.com/office/drawing/2016/5/10/chartex" xmlns:cx3="http://schemas.microsoft.com/office/drawing/2016/5/9/chartex" xmlns:cx2="http://schemas.microsoft.com/office/drawing/2015/10/21/chartex" xmlns:cx1="http://schemas.microsoft.com/office/drawing/2015/9/8/chartex" xmlns:cx="http://schemas.microsoft.com/office/drawing/2014/chartex" xmlns:wpc="http://schemas.microsoft.com/office/word/2010/wordprocessingCanvas" xmlns="" val="0"/>
                         </a:ext>
                       </a:extLst>
                     </a:blip>
@@ -3151,6 +3245,7 @@
         <w:pStyle w:val="Regular"/>
       </w:pPr>
       <w:r>
+        <w:lastRenderedPageBreak/>
         <w:t xml:space="preserve">16. </w:t>
       </w:r>
       <w:r>
@@ -3180,9 +3275,10 @@
       <w:r>
         <w:rPr>
           <w:noProof/>
+          <w:lang w:eastAsia="ru-RU"/>
         </w:rPr>
         <w:drawing>
-          <wp:inline distT="0" distB="0" distL="0" distR="0" wp14:anchorId="2CEE1EF1" wp14:editId="518C1452">
+          <wp:inline distT="0" distB="0" distL="0" distR="0">
             <wp:extent cx="3638550" cy="685800"/>
             <wp:effectExtent l="0" t="0" r="0" b="0"/>
             <wp:docPr id="21" name="Рисунок 21" descr="Изображение выглядит как текст&#10;&#10;Автоматически созданное описание"/>
@@ -3199,10 +3295,10 @@
                     </pic:cNvPicPr>
                   </pic:nvPicPr>
                   <pic:blipFill>
-                    <a:blip r:embed="rId23">
+                    <a:blip r:embed="rId24" cstate="print">
                       <a:extLst>
                         <a:ext uri="{28A0092B-C50C-407E-A947-70E740481C1C}">
-                          <a14:useLocalDpi xmlns:a14="http://schemas.microsoft.com/office/drawing/2010/main" val="0"/>
+                          <a14:useLocalDpi xmlns:a14="http://schemas.microsoft.com/office/drawing/2010/main" xmlns:wps="http://schemas.microsoft.com/office/word/2010/wordprocessingShape" xmlns:wpi="http://schemas.microsoft.com/office/word/2010/wordprocessingInk" xmlns:wpg="http://schemas.microsoft.com/office/word/2010/wordprocessingGroup" xmlns:w16se="http://schemas.microsoft.com/office/word/2015/wordml/symex" xmlns:w16sdtdh="http://schemas.microsoft.com/office/word/2020/wordml/sdtdatahash" xmlns:w16="http://schemas.microsoft.com/office/word/2018/wordml" xmlns:w16cid="http://schemas.microsoft.com/office/word/2016/wordml/cid" xmlns:w16cex="http://schemas.microsoft.com/office/word/2018/wordml/cex" xmlns:w15="http://schemas.microsoft.com/office/word/2012/wordml" xmlns:w14="http://schemas.microsoft.com/office/word/2010/wordml" xmlns:w="http://schemas.openxmlformats.org/wordprocessingml/2006/main" xmlns:w10="urn:schemas-microsoft-com:office:word" xmlns:wp14="http://schemas.microsoft.com/office/word/2010/wordprocessingDrawing" xmlns:v="urn:schemas-microsoft-com:vml" xmlns:o="urn:schemas-microsoft-com:office:office" xmlns:am3d="http://schemas.microsoft.com/office/drawing/2017/model3d" xmlns:aink="http://schemas.microsoft.com/office/drawing/2016/ink" xmlns:mc="http://schemas.openxmlformats.org/markup-compatibility/2006" xmlns:cx8="http://schemas.microsoft.com/office/drawing/2016/5/14/chartex" xmlns:cx7="http://schemas.microsoft.com/office/drawing/2016/5/13/chartex" xmlns:cx6="http://schemas.microsoft.com/office/drawing/2016/5/12/chartex" xmlns:cx5="http://schemas.microsoft.com/office/drawing/2016/5/11/chartex" xmlns:cx4="http://schemas.microsoft.com/office/drawing/2016/5/10/chartex" xmlns:cx3="http://schemas.microsoft.com/office/drawing/2016/5/9/chartex" xmlns:cx2="http://schemas.microsoft.com/office/drawing/2015/10/21/chartex" xmlns:cx1="http://schemas.microsoft.com/office/drawing/2015/9/8/chartex" xmlns:cx="http://schemas.microsoft.com/office/drawing/2014/chartex" xmlns:wpc="http://schemas.microsoft.com/office/word/2010/wordprocessingCanvas" xmlns="" val="0"/>
                         </a:ext>
                       </a:extLst>
                     </a:blip>
@@ -3281,9 +3377,10 @@
       <w:r>
         <w:rPr>
           <w:noProof/>
+          <w:lang w:eastAsia="ru-RU"/>
         </w:rPr>
         <w:drawing>
-          <wp:inline distT="0" distB="0" distL="0" distR="0" wp14:anchorId="72B844A2" wp14:editId="222DF4E9">
+          <wp:inline distT="0" distB="0" distL="0" distR="0">
             <wp:extent cx="4943475" cy="1504950"/>
             <wp:effectExtent l="0" t="0" r="9525" b="0"/>
             <wp:docPr id="22" name="Рисунок 22" descr="Изображение выглядит как текст&#10;&#10;Автоматически созданное описание"/>
@@ -3298,7 +3395,7 @@
                     <pic:cNvPicPr/>
                   </pic:nvPicPr>
                   <pic:blipFill>
-                    <a:blip r:embed="rId24"/>
+                    <a:blip r:embed="rId25" cstate="print"/>
                     <a:stretch>
                       <a:fillRect/>
                     </a:stretch>
@@ -3383,47 +3480,229 @@
         <w:pStyle w:val="Regular"/>
       </w:pPr>
       <w:r>
+        <w:t xml:space="preserve">Для того чтобы </w:t>
+      </w:r>
+      <w:proofErr w:type="spellStart"/>
+      <w:r>
+        <w:t>забиндить</w:t>
+      </w:r>
+      <w:proofErr w:type="spellEnd"/>
+      <w:r>
+        <w:t xml:space="preserve"> функции на соответствующие</w:t>
+      </w:r>
+      <w:r>
+        <w:t xml:space="preserve"> </w:t>
+      </w:r>
+      <w:proofErr w:type="spellStart"/>
+      <w:r>
+        <w:t>мэппинги</w:t>
+      </w:r>
+      <w:proofErr w:type="spellEnd"/>
+      <w:r>
+        <w:t xml:space="preserve">, в </w:t>
+      </w:r>
+      <w:proofErr w:type="spellStart"/>
+      <w:r>
+        <w:t>InputComponent</w:t>
+      </w:r>
+      <w:proofErr w:type="spellEnd"/>
+      <w:r>
+        <w:t xml:space="preserve"> существуют две функции. Одна из них называется </w:t>
+      </w:r>
+      <w:proofErr w:type="spellStart"/>
+      <w:r>
+        <w:t>BindAction</w:t>
+      </w:r>
+      <w:proofErr w:type="spellEnd"/>
+      <w:r>
+        <w:t xml:space="preserve">, а вторая </w:t>
+      </w:r>
+      <w:proofErr w:type="spellStart"/>
+      <w:r>
+        <w:t>BindAxis</w:t>
+      </w:r>
+      <w:proofErr w:type="spellEnd"/>
+      <w:r>
+        <w:t xml:space="preserve">. </w:t>
+      </w:r>
+    </w:p>
+    <w:p>
+      <w:pPr>
+        <w:pStyle w:val="Regular"/>
+      </w:pPr>
+      <w:r>
+        <w:t xml:space="preserve">Сейчас нам нужна функция </w:t>
+      </w:r>
+      <w:proofErr w:type="spellStart"/>
+      <w:r>
+        <w:t>BindAxis</w:t>
+      </w:r>
+      <w:proofErr w:type="spellEnd"/>
+      <w:r>
+        <w:t xml:space="preserve">. </w:t>
+      </w:r>
+    </w:p>
+    <w:p>
+      <w:pPr>
+        <w:pStyle w:val="Regular"/>
+      </w:pPr>
+      <w:r>
+        <w:t xml:space="preserve">В первом аргументе передаем имя нашего </w:t>
+      </w:r>
+      <w:proofErr w:type="spellStart"/>
+      <w:r>
+        <w:t>мэппинга</w:t>
+      </w:r>
+      <w:proofErr w:type="spellEnd"/>
+      <w:r>
+        <w:t xml:space="preserve"> </w:t>
+      </w:r>
+      <w:proofErr w:type="spellStart"/>
+      <w:r>
+        <w:t>MoveForward</w:t>
+      </w:r>
+      <w:proofErr w:type="spellEnd"/>
+      <w:r>
+        <w:t>. Второй аргумент</w:t>
+      </w:r>
+      <w:r>
+        <w:t xml:space="preserve"> – </w:t>
+      </w:r>
+      <w:r>
+        <w:t xml:space="preserve">это указатель на объект. А третий аргумент, это ссылка на функцию, которую мы хотим вызывать. </w:t>
+      </w:r>
+    </w:p>
+    <w:p>
+      <w:pPr>
+        <w:pStyle w:val="Regular"/>
+      </w:pPr>
+      <w:r>
+        <w:t xml:space="preserve">Если нажать F12, заглянуть в код данной функции, то можно увидеть, что внутри происходит знакомый нам уже </w:t>
+      </w:r>
+      <w:proofErr w:type="spellStart"/>
+      <w:r>
+        <w:t>бинд</w:t>
+      </w:r>
+      <w:proofErr w:type="spellEnd"/>
+      <w:r>
+        <w:t xml:space="preserve"> делегата, но немного в другой форме.</w:t>
+      </w:r>
+      <w:r>
+        <w:t xml:space="preserve"> </w:t>
+      </w:r>
+    </w:p>
+    <w:p>
+      <w:pPr>
+        <w:pStyle w:val="Regular"/>
+      </w:pPr>
+      <w:r>
+        <w:t xml:space="preserve">Дублируем строчку кода, заменяем </w:t>
+      </w:r>
+      <w:proofErr w:type="spellStart"/>
+      <w:r>
+        <w:t>MoveForward</w:t>
+      </w:r>
+      <w:proofErr w:type="spellEnd"/>
+      <w:r>
+        <w:t xml:space="preserve"> на </w:t>
+      </w:r>
+      <w:proofErr w:type="spellStart"/>
+      <w:r>
+        <w:t>MoveRight</w:t>
+      </w:r>
+      <w:proofErr w:type="spellEnd"/>
+      <w:r>
+        <w:t xml:space="preserve"> и начинаем программировать движение </w:t>
+      </w:r>
+      <w:proofErr w:type="spellStart"/>
+      <w:r>
+        <w:t>пауна</w:t>
+      </w:r>
+      <w:proofErr w:type="spellEnd"/>
+      <w:r>
+        <w:t xml:space="preserve">. </w:t>
+      </w:r>
+    </w:p>
+    <w:p>
+      <w:pPr>
+        <w:pStyle w:val="Regular"/>
+      </w:pPr>
+      <w:r>
+        <w:t xml:space="preserve">19. </w:t>
+      </w:r>
+      <w:r>
+        <w:t>Будем изменять значение вектора скорости</w:t>
+      </w:r>
+      <w:r>
+        <w:t xml:space="preserve"> </w:t>
+      </w:r>
+      <w:r>
+        <w:t xml:space="preserve"> в зависимости от переменной </w:t>
+      </w:r>
+      <w:proofErr w:type="spellStart"/>
+      <w:r>
+        <w:t>Amount</w:t>
+      </w:r>
+      <w:proofErr w:type="spellEnd"/>
+      <w:r>
+        <w:t>. Сейчас мы</w:t>
+      </w:r>
+      <w:r>
+        <w:t xml:space="preserve"> </w:t>
+      </w:r>
+      <w:r>
+        <w:t xml:space="preserve">не будем с вами заниматься </w:t>
+      </w:r>
+      <w:r>
         <w:lastRenderedPageBreak/>
-        <w:t xml:space="preserve">Для того чтобы </w:t>
-      </w:r>
-      <w:proofErr w:type="spellStart"/>
-      <w:r>
-        <w:t>забиндить</w:t>
-      </w:r>
-      <w:proofErr w:type="spellEnd"/>
-      <w:r>
-        <w:t xml:space="preserve"> функции на соответствующие</w:t>
-      </w:r>
-      <w:r>
-        <w:t xml:space="preserve"> </w:t>
-      </w:r>
-      <w:proofErr w:type="spellStart"/>
-      <w:r>
-        <w:t>мэппинги</w:t>
-      </w:r>
-      <w:proofErr w:type="spellEnd"/>
-      <w:r>
-        <w:t xml:space="preserve">, в </w:t>
-      </w:r>
-      <w:proofErr w:type="spellStart"/>
-      <w:r>
-        <w:t>InputComponent</w:t>
-      </w:r>
-      <w:proofErr w:type="spellEnd"/>
-      <w:r>
-        <w:t xml:space="preserve"> существуют две функции. Одна из них называется </w:t>
-      </w:r>
-      <w:proofErr w:type="spellStart"/>
-      <w:r>
-        <w:t>BindAction</w:t>
-      </w:r>
-      <w:proofErr w:type="spellEnd"/>
-      <w:r>
-        <w:t xml:space="preserve">, а вторая </w:t>
-      </w:r>
-      <w:proofErr w:type="spellStart"/>
-      <w:r>
-        <w:t>BindAxis</w:t>
+        <w:t xml:space="preserve">векторном математикой, предположим, что </w:t>
+      </w:r>
+      <w:proofErr w:type="spellStart"/>
+      <w:r>
+        <w:t>актор</w:t>
+      </w:r>
+      <w:proofErr w:type="spellEnd"/>
+      <w:r>
+        <w:t xml:space="preserve"> двигается либо вдоль оси X, либо вдоль оси Y. </w:t>
+      </w:r>
+    </w:p>
+    <w:p>
+      <w:pPr>
+        <w:pStyle w:val="Regular"/>
+      </w:pPr>
+      <w:r>
+        <w:t xml:space="preserve">Поэтому в функции </w:t>
+      </w:r>
+      <w:proofErr w:type="spellStart"/>
+      <w:r>
+        <w:t>MoveForward</w:t>
+      </w:r>
+      <w:proofErr w:type="spellEnd"/>
+      <w:r>
+        <w:t xml:space="preserve"> у </w:t>
+      </w:r>
+      <w:proofErr w:type="spellStart"/>
+      <w:r>
+        <w:t>VeolocityVector</w:t>
+      </w:r>
+      <w:proofErr w:type="spellEnd"/>
+      <w:r>
+        <w:t xml:space="preserve"> будем изменять компоненту X, а в функции </w:t>
+      </w:r>
+      <w:proofErr w:type="spellStart"/>
+      <w:r>
+        <w:t>MoveRight</w:t>
+      </w:r>
+      <w:proofErr w:type="spellEnd"/>
+      <w:r>
+        <w:t xml:space="preserve"> будем изменять компоненту Y. Присваиваем компоненте X значение переменной</w:t>
+      </w:r>
+      <w:r>
+        <w:t xml:space="preserve"> </w:t>
+      </w:r>
+      <w:proofErr w:type="spellStart"/>
+      <w:r>
+        <w:t>Amount</w:t>
       </w:r>
       <w:proofErr w:type="spellEnd"/>
       <w:r>
@@ -3435,113 +3714,7 @@
         <w:pStyle w:val="Regular"/>
       </w:pPr>
       <w:r>
-        <w:t xml:space="preserve">Сейчас нам нужна функция </w:t>
-      </w:r>
-      <w:proofErr w:type="spellStart"/>
-      <w:r>
-        <w:t>BindAxis</w:t>
-      </w:r>
-      <w:proofErr w:type="spellEnd"/>
-      <w:r>
-        <w:t xml:space="preserve">. </w:t>
-      </w:r>
-    </w:p>
-    <w:p>
-      <w:pPr>
-        <w:pStyle w:val="Regular"/>
-      </w:pPr>
-      <w:r>
-        <w:t xml:space="preserve">В первом аргументе передаем имя нашего </w:t>
-      </w:r>
-      <w:proofErr w:type="spellStart"/>
-      <w:r>
-        <w:t>мэппинга</w:t>
-      </w:r>
-      <w:proofErr w:type="spellEnd"/>
-      <w:r>
-        <w:t xml:space="preserve"> </w:t>
-      </w:r>
-      <w:proofErr w:type="spellStart"/>
-      <w:r>
-        <w:t>MoveForward</w:t>
-      </w:r>
-      <w:proofErr w:type="spellEnd"/>
-      <w:r>
-        <w:t>. Второй аргумент</w:t>
-      </w:r>
-      <w:r>
-        <w:t xml:space="preserve"> – </w:t>
-      </w:r>
-      <w:r>
-        <w:t xml:space="preserve">это указатель на объект. А третий аргумент, это ссылка на функцию, которую мы хотим вызывать. </w:t>
-      </w:r>
-    </w:p>
-    <w:p>
-      <w:pPr>
-        <w:pStyle w:val="Regular"/>
-      </w:pPr>
-      <w:r>
-        <w:t xml:space="preserve">Если нажать F12, заглянуть в код данной функции, то можно увидеть, что внутри происходит знакомый нам уже </w:t>
-      </w:r>
-      <w:proofErr w:type="spellStart"/>
-      <w:r>
-        <w:t>бинд</w:t>
-      </w:r>
-      <w:proofErr w:type="spellEnd"/>
-      <w:r>
-        <w:t xml:space="preserve"> делегата, но немного в другой форме.</w:t>
-      </w:r>
-      <w:r>
-        <w:t xml:space="preserve"> </w:t>
-      </w:r>
-    </w:p>
-    <w:p>
-      <w:pPr>
-        <w:pStyle w:val="Regular"/>
-      </w:pPr>
-      <w:r>
-        <w:t xml:space="preserve">Дублируем строчку кода, заменяем </w:t>
-      </w:r>
-      <w:proofErr w:type="spellStart"/>
-      <w:r>
-        <w:t>MoveForward</w:t>
-      </w:r>
-      <w:proofErr w:type="spellEnd"/>
-      <w:r>
-        <w:t xml:space="preserve"> на </w:t>
-      </w:r>
-      <w:proofErr w:type="spellStart"/>
-      <w:r>
-        <w:t>MoveRight</w:t>
-      </w:r>
-      <w:proofErr w:type="spellEnd"/>
-      <w:r>
-        <w:t xml:space="preserve"> и начинаем программировать движение </w:t>
-      </w:r>
-      <w:proofErr w:type="spellStart"/>
-      <w:r>
-        <w:t>пауна</w:t>
-      </w:r>
-      <w:proofErr w:type="spellEnd"/>
-      <w:r>
-        <w:t xml:space="preserve">. </w:t>
-      </w:r>
-    </w:p>
-    <w:p>
-      <w:pPr>
-        <w:pStyle w:val="Regular"/>
-      </w:pPr>
-      <w:r>
-        <w:t xml:space="preserve">19. </w:t>
-      </w:r>
-      <w:r>
-        <w:t>Будем изменять значение вектора скорости</w:t>
-      </w:r>
-      <w:r>
-        <w:t xml:space="preserve"> </w:t>
-      </w:r>
-      <w:r>
-        <w:t xml:space="preserve"> в зависимости от переменной </w:t>
+        <w:t xml:space="preserve">Забегая вперед, сразу хочу сказать, что значение </w:t>
       </w:r>
       <w:proofErr w:type="spellStart"/>
       <w:r>
@@ -3549,56 +3722,27 @@
       </w:r>
       <w:proofErr w:type="spellEnd"/>
       <w:r>
-        <w:t>. Сейчас мы</w:t>
-      </w:r>
-      <w:r>
-        <w:t xml:space="preserve"> </w:t>
-      </w:r>
-      <w:r>
-        <w:t xml:space="preserve">не будем с вами заниматься векторном математикой, предположим, что </w:t>
-      </w:r>
-      <w:proofErr w:type="spellStart"/>
-      <w:r>
-        <w:t>актор</w:t>
-      </w:r>
-      <w:proofErr w:type="spellEnd"/>
-      <w:r>
-        <w:t xml:space="preserve"> двигается либо вдоль оси X, либо вдоль оси Y. </w:t>
-      </w:r>
-    </w:p>
-    <w:p>
-      <w:pPr>
-        <w:pStyle w:val="Regular"/>
-      </w:pPr>
-      <w:r>
-        <w:t xml:space="preserve">Поэтому в функции </w:t>
-      </w:r>
-      <w:proofErr w:type="spellStart"/>
-      <w:r>
-        <w:t>MoveForward</w:t>
-      </w:r>
-      <w:proofErr w:type="spellEnd"/>
-      <w:r>
-        <w:t xml:space="preserve"> у </w:t>
-      </w:r>
-      <w:proofErr w:type="spellStart"/>
-      <w:r>
-        <w:t>VeolocityVector</w:t>
-      </w:r>
-      <w:proofErr w:type="spellEnd"/>
-      <w:r>
-        <w:t xml:space="preserve"> будем изменять компоненту X, а в функции </w:t>
-      </w:r>
-      <w:proofErr w:type="spellStart"/>
-      <w:r>
-        <w:t>MoveRight</w:t>
-      </w:r>
-      <w:proofErr w:type="spellEnd"/>
-      <w:r>
-        <w:t xml:space="preserve"> будем изменять компоненту Y. Присваиваем компоненте X значение переменной</w:t>
-      </w:r>
-      <w:r>
-        <w:t xml:space="preserve"> </w:t>
+        <w:t xml:space="preserve"> будет либо 1, либо -1, либо 0, то есть у нас когда клавиша не</w:t>
+      </w:r>
+      <w:r>
+        <w:t xml:space="preserve"> </w:t>
+      </w:r>
+      <w:r>
+        <w:t xml:space="preserve"> нажата будет приходить значение 0, когда мы</w:t>
+      </w:r>
+      <w:r>
+        <w:t xml:space="preserve"> </w:t>
+      </w:r>
+      <w:r>
+        <w:t xml:space="preserve">нажали на </w:t>
+      </w:r>
+      <w:proofErr w:type="spellStart"/>
+      <w:r>
+        <w:t>up</w:t>
+      </w:r>
+      <w:proofErr w:type="spellEnd"/>
+      <w:r>
+        <w:t xml:space="preserve"> то </w:t>
       </w:r>
       <w:proofErr w:type="spellStart"/>
       <w:r>
@@ -3606,51 +3750,15 @@
       </w:r>
       <w:proofErr w:type="spellEnd"/>
       <w:r>
-        <w:t xml:space="preserve">. </w:t>
-      </w:r>
-    </w:p>
-    <w:p>
-      <w:pPr>
-        <w:pStyle w:val="Regular"/>
-      </w:pPr>
-      <w:r>
-        <w:t xml:space="preserve">Забегая вперед, сразу хочу сказать, что значение </w:t>
-      </w:r>
-      <w:proofErr w:type="spellStart"/>
-      <w:r>
-        <w:t>Amount</w:t>
-      </w:r>
-      <w:proofErr w:type="spellEnd"/>
-      <w:r>
-        <w:t xml:space="preserve"> будет либо 1, либо -1, либо 0, то есть у нас когда клавиша не</w:t>
-      </w:r>
-      <w:r>
-        <w:t xml:space="preserve"> </w:t>
-      </w:r>
-      <w:r>
-        <w:t xml:space="preserve"> нажата будет приходить значение 0, когда мы</w:t>
-      </w:r>
-      <w:r>
-        <w:t xml:space="preserve"> </w:t>
-      </w:r>
-      <w:r>
-        <w:t xml:space="preserve">нажали на </w:t>
-      </w:r>
-      <w:proofErr w:type="spellStart"/>
-      <w:r>
-        <w:t>up</w:t>
+        <w:t xml:space="preserve"> будет 1, а когда нажали на </w:t>
+      </w:r>
+      <w:proofErr w:type="spellStart"/>
+      <w:r>
+        <w:t>Down</w:t>
       </w:r>
       <w:proofErr w:type="spellEnd"/>
       <w:r>
         <w:t xml:space="preserve"> то </w:t>
-      </w:r>
-      <w:proofErr w:type="spellStart"/>
-      <w:r>
-        <w:t>Amount</w:t>
-      </w:r>
-      <w:proofErr w:type="spellEnd"/>
-      <w:r>
-        <w:t xml:space="preserve"> будет 1, а когда нажали на Down то </w:t>
       </w:r>
       <w:proofErr w:type="spellStart"/>
       <w:r>
@@ -3700,9 +3808,10 @@
       <w:r>
         <w:rPr>
           <w:noProof/>
+          <w:lang w:eastAsia="ru-RU"/>
         </w:rPr>
         <w:drawing>
-          <wp:inline distT="0" distB="0" distL="0" distR="0" wp14:anchorId="20CEBE6B" wp14:editId="167D69CD">
+          <wp:inline distT="0" distB="0" distL="0" distR="0">
             <wp:extent cx="5667375" cy="1200150"/>
             <wp:effectExtent l="0" t="0" r="0" b="0"/>
             <wp:docPr id="23" name="Рисунок 23" descr="Изображение выглядит как текст&#10;&#10;Автоматически созданное описание"/>
@@ -3719,10 +3828,10 @@
                     </pic:cNvPicPr>
                   </pic:nvPicPr>
                   <pic:blipFill>
-                    <a:blip r:embed="rId25">
+                    <a:blip r:embed="rId26" cstate="print">
                       <a:extLst>
                         <a:ext uri="{28A0092B-C50C-407E-A947-70E740481C1C}">
-                          <a14:useLocalDpi xmlns:a14="http://schemas.microsoft.com/office/drawing/2010/main" val="0"/>
+                          <a14:useLocalDpi xmlns:a14="http://schemas.microsoft.com/office/drawing/2010/main" xmlns:wps="http://schemas.microsoft.com/office/word/2010/wordprocessingShape" xmlns:wpi="http://schemas.microsoft.com/office/word/2010/wordprocessingInk" xmlns:wpg="http://schemas.microsoft.com/office/word/2010/wordprocessingGroup" xmlns:w16se="http://schemas.microsoft.com/office/word/2015/wordml/symex" xmlns:w16sdtdh="http://schemas.microsoft.com/office/word/2020/wordml/sdtdatahash" xmlns:w16="http://schemas.microsoft.com/office/word/2018/wordml" xmlns:w16cid="http://schemas.microsoft.com/office/word/2016/wordml/cid" xmlns:w16cex="http://schemas.microsoft.com/office/word/2018/wordml/cex" xmlns:w15="http://schemas.microsoft.com/office/word/2012/wordml" xmlns:w14="http://schemas.microsoft.com/office/word/2010/wordml" xmlns:w="http://schemas.openxmlformats.org/wordprocessingml/2006/main" xmlns:w10="urn:schemas-microsoft-com:office:word" xmlns:wp14="http://schemas.microsoft.com/office/word/2010/wordprocessingDrawing" xmlns:v="urn:schemas-microsoft-com:vml" xmlns:o="urn:schemas-microsoft-com:office:office" xmlns:am3d="http://schemas.microsoft.com/office/drawing/2017/model3d" xmlns:aink="http://schemas.microsoft.com/office/drawing/2016/ink" xmlns:mc="http://schemas.openxmlformats.org/markup-compatibility/2006" xmlns:cx8="http://schemas.microsoft.com/office/drawing/2016/5/14/chartex" xmlns:cx7="http://schemas.microsoft.com/office/drawing/2016/5/13/chartex" xmlns:cx6="http://schemas.microsoft.com/office/drawing/2016/5/12/chartex" xmlns:cx5="http://schemas.microsoft.com/office/drawing/2016/5/11/chartex" xmlns:cx4="http://schemas.microsoft.com/office/drawing/2016/5/10/chartex" xmlns:cx3="http://schemas.microsoft.com/office/drawing/2016/5/9/chartex" xmlns:cx2="http://schemas.microsoft.com/office/drawing/2015/10/21/chartex" xmlns:cx1="http://schemas.microsoft.com/office/drawing/2015/9/8/chartex" xmlns:cx="http://schemas.microsoft.com/office/drawing/2014/chartex" xmlns:wpc="http://schemas.microsoft.com/office/word/2010/wordprocessingCanvas" xmlns="" val="0"/>
                         </a:ext>
                       </a:extLst>
                     </a:blip>
@@ -3796,144 +3905,147 @@
         <w:pStyle w:val="Regular"/>
       </w:pPr>
       <w:r>
+        <w:t>Вначале давайте проверим, что данный вектор не нулевой, если он нулевой</w:t>
+      </w:r>
+      <w:r>
+        <w:t xml:space="preserve"> – </w:t>
+      </w:r>
+      <w:r>
+        <w:t xml:space="preserve">то можно лишний раз вычисления не делать. </w:t>
+      </w:r>
+    </w:p>
+    <w:p>
+      <w:pPr>
+        <w:pStyle w:val="Regular"/>
+      </w:pPr>
+      <w:r>
+        <w:t xml:space="preserve">В классе </w:t>
+      </w:r>
+      <w:proofErr w:type="spellStart"/>
+      <w:r>
+        <w:t>FVector</w:t>
+      </w:r>
+      <w:proofErr w:type="spellEnd"/>
+      <w:r>
+        <w:t xml:space="preserve"> имеется специальная функция, которая называется </w:t>
+      </w:r>
+      <w:proofErr w:type="spellStart"/>
+      <w:r>
+        <w:t>IsZero</w:t>
+      </w:r>
+      <w:proofErr w:type="spellEnd"/>
+      <w:r>
+        <w:t xml:space="preserve">. Данная функция возвращает </w:t>
+      </w:r>
+      <w:proofErr w:type="spellStart"/>
+      <w:r>
+        <w:t>true</w:t>
+      </w:r>
+      <w:proofErr w:type="spellEnd"/>
+      <w:r>
+        <w:t>, когда все компоненты</w:t>
+      </w:r>
+      <w:r>
+        <w:t xml:space="preserve"> </w:t>
+      </w:r>
+      <w:r>
+        <w:t xml:space="preserve"> текущего вектор равны нулю. </w:t>
+      </w:r>
+    </w:p>
+    <w:p>
+      <w:pPr>
+        <w:pStyle w:val="Regular"/>
+      </w:pPr>
+      <w:r>
+        <w:t xml:space="preserve">Создаём локальную константу, типа </w:t>
+      </w:r>
+      <w:proofErr w:type="spellStart"/>
+      <w:r>
+        <w:t>FVector</w:t>
+      </w:r>
+      <w:proofErr w:type="spellEnd"/>
+      <w:r>
+        <w:t xml:space="preserve">. В ней будет храниться новое положение </w:t>
+      </w:r>
+      <w:proofErr w:type="spellStart"/>
+      <w:r>
+        <w:t>пауна</w:t>
+      </w:r>
+      <w:proofErr w:type="spellEnd"/>
+      <w:r>
+        <w:t xml:space="preserve">, которое нам необходимо установить. Называем переменную </w:t>
+      </w:r>
+      <w:proofErr w:type="spellStart"/>
+      <w:r>
+        <w:t>NewLocation</w:t>
+      </w:r>
+      <w:proofErr w:type="spellEnd"/>
+      <w:r>
+        <w:t xml:space="preserve"> и вычисляться она будет по формуле равномерного прямолинейного движения. </w:t>
+      </w:r>
+    </w:p>
+    <w:p>
+      <w:pPr>
+        <w:pStyle w:val="Regular"/>
+      </w:pPr>
+      <w:r>
+        <w:t xml:space="preserve">Мы берем текущее положение </w:t>
+      </w:r>
+      <w:proofErr w:type="spellStart"/>
+      <w:r>
+        <w:t>актора</w:t>
+      </w:r>
+      <w:proofErr w:type="spellEnd"/>
+      <w:r>
+        <w:t xml:space="preserve"> в пространстве, то есть значение, которое возвращает функция </w:t>
+      </w:r>
+      <w:proofErr w:type="spellStart"/>
+      <w:r>
+        <w:t>GetActorLocation</w:t>
+      </w:r>
+      <w:proofErr w:type="spellEnd"/>
+      <w:r>
+        <w:t>. И присваиваем ей значение скорости помноженное</w:t>
+      </w:r>
+      <w:r>
+        <w:t xml:space="preserve"> </w:t>
+      </w:r>
+      <w:r>
+        <w:t xml:space="preserve">на </w:t>
+      </w:r>
+      <w:proofErr w:type="spellStart"/>
+      <w:r>
+        <w:t>DeltaTime</w:t>
+      </w:r>
+      <w:proofErr w:type="spellEnd"/>
+      <w:r>
+        <w:t xml:space="preserve"> и помноженное на </w:t>
+      </w:r>
+      <w:proofErr w:type="spellStart"/>
+      <w:r>
+        <w:t>VelocityVector</w:t>
+      </w:r>
+      <w:proofErr w:type="spellEnd"/>
+      <w:r>
+        <w:t>. После этого нам необходимо установить новое</w:t>
+      </w:r>
+      <w:r>
+        <w:t xml:space="preserve"> </w:t>
+      </w:r>
+      <w:r>
+        <w:t xml:space="preserve">положение нашему </w:t>
+      </w:r>
+      <w:proofErr w:type="spellStart"/>
+      <w:r>
+        <w:t>пауну</w:t>
+      </w:r>
+      <w:proofErr w:type="spellEnd"/>
+      <w:r>
+        <w:t xml:space="preserve">. Для этого вызываем </w:t>
+      </w:r>
+      <w:r>
         <w:lastRenderedPageBreak/>
-        <w:t>Вначале давайте проверим, что данный вектор не нулевой, если он нулевой</w:t>
-      </w:r>
-      <w:r>
-        <w:t xml:space="preserve"> – </w:t>
-      </w:r>
-      <w:r>
-        <w:t xml:space="preserve">то можно лишний раз вычисления не делать. </w:t>
-      </w:r>
-    </w:p>
-    <w:p>
-      <w:pPr>
-        <w:pStyle w:val="Regular"/>
-      </w:pPr>
-      <w:r>
-        <w:t xml:space="preserve">В классе </w:t>
-      </w:r>
-      <w:proofErr w:type="spellStart"/>
-      <w:r>
-        <w:t>FVector</w:t>
-      </w:r>
-      <w:proofErr w:type="spellEnd"/>
-      <w:r>
-        <w:t xml:space="preserve"> имеется специальная функция, которая называется </w:t>
-      </w:r>
-      <w:proofErr w:type="spellStart"/>
-      <w:r>
-        <w:t>IsZero</w:t>
-      </w:r>
-      <w:proofErr w:type="spellEnd"/>
-      <w:r>
-        <w:t xml:space="preserve">. Данная функция возвращает </w:t>
-      </w:r>
-      <w:proofErr w:type="spellStart"/>
-      <w:r>
-        <w:t>true</w:t>
-      </w:r>
-      <w:proofErr w:type="spellEnd"/>
-      <w:r>
-        <w:t>, когда все компоненты</w:t>
-      </w:r>
-      <w:r>
-        <w:t xml:space="preserve"> </w:t>
-      </w:r>
-      <w:r>
-        <w:t xml:space="preserve"> текущего вектор равны нулю. </w:t>
-      </w:r>
-    </w:p>
-    <w:p>
-      <w:pPr>
-        <w:pStyle w:val="Regular"/>
-      </w:pPr>
-      <w:r>
-        <w:t xml:space="preserve">Создаём локальную константу, типа </w:t>
-      </w:r>
-      <w:proofErr w:type="spellStart"/>
-      <w:r>
-        <w:t>FVector</w:t>
-      </w:r>
-      <w:proofErr w:type="spellEnd"/>
-      <w:r>
-        <w:t xml:space="preserve">. В ней будет храниться новое положение </w:t>
-      </w:r>
-      <w:proofErr w:type="spellStart"/>
-      <w:r>
-        <w:t>пауна</w:t>
-      </w:r>
-      <w:proofErr w:type="spellEnd"/>
-      <w:r>
-        <w:t xml:space="preserve">, которое нам необходимо установить. Называем переменную </w:t>
-      </w:r>
-      <w:proofErr w:type="spellStart"/>
-      <w:r>
-        <w:t>NewLocation</w:t>
-      </w:r>
-      <w:proofErr w:type="spellEnd"/>
-      <w:r>
-        <w:t xml:space="preserve"> и вычисляться она будет по формуле равномерного прямолинейного движения. </w:t>
-      </w:r>
-    </w:p>
-    <w:p>
-      <w:pPr>
-        <w:pStyle w:val="Regular"/>
-      </w:pPr>
-      <w:r>
-        <w:t xml:space="preserve">Мы берем текущее положение </w:t>
-      </w:r>
-      <w:proofErr w:type="spellStart"/>
-      <w:r>
-        <w:t>актора</w:t>
-      </w:r>
-      <w:proofErr w:type="spellEnd"/>
-      <w:r>
-        <w:t xml:space="preserve"> в пространстве, то есть значение, которое возвращает функция </w:t>
-      </w:r>
-      <w:proofErr w:type="spellStart"/>
-      <w:r>
-        <w:t>GetActorLocation</w:t>
-      </w:r>
-      <w:proofErr w:type="spellEnd"/>
-      <w:r>
-        <w:t>. И присваиваем ей значение скорости помноженное</w:t>
-      </w:r>
-      <w:r>
-        <w:t xml:space="preserve"> </w:t>
-      </w:r>
-      <w:r>
-        <w:t xml:space="preserve">на </w:t>
-      </w:r>
-      <w:proofErr w:type="spellStart"/>
-      <w:r>
-        <w:t>DeltaTime</w:t>
-      </w:r>
-      <w:proofErr w:type="spellEnd"/>
-      <w:r>
-        <w:t xml:space="preserve"> и помноженное на </w:t>
-      </w:r>
-      <w:proofErr w:type="spellStart"/>
-      <w:r>
-        <w:t>VelocityVector</w:t>
-      </w:r>
-      <w:proofErr w:type="spellEnd"/>
-      <w:r>
-        <w:t>. После этого нам необходимо установить новое</w:t>
-      </w:r>
-      <w:r>
-        <w:t xml:space="preserve"> </w:t>
-      </w:r>
-      <w:r>
-        <w:t xml:space="preserve">положение нашему </w:t>
-      </w:r>
-      <w:proofErr w:type="spellStart"/>
-      <w:r>
-        <w:t>пауну</w:t>
-      </w:r>
-      <w:proofErr w:type="spellEnd"/>
-      <w:r>
-        <w:t xml:space="preserve">. Для этого вызываем функцию </w:t>
+        <w:t xml:space="preserve">функцию </w:t>
       </w:r>
       <w:proofErr w:type="spellStart"/>
       <w:r>
@@ -3959,9 +4071,10 @@
       <w:r>
         <w:rPr>
           <w:noProof/>
+          <w:lang w:eastAsia="ru-RU"/>
         </w:rPr>
         <w:drawing>
-          <wp:inline distT="0" distB="0" distL="0" distR="0" wp14:anchorId="011049FC" wp14:editId="2CEE748D">
+          <wp:inline distT="0" distB="0" distL="0" distR="0">
             <wp:extent cx="5940425" cy="1617980"/>
             <wp:effectExtent l="0" t="0" r="0" b="0"/>
             <wp:docPr id="24" name="Рисунок 24"/>
@@ -3978,10 +4091,10 @@
                     </pic:cNvPicPr>
                   </pic:nvPicPr>
                   <pic:blipFill>
-                    <a:blip r:embed="rId26">
+                    <a:blip r:embed="rId27" cstate="print">
                       <a:extLst>
                         <a:ext uri="{28A0092B-C50C-407E-A947-70E740481C1C}">
-                          <a14:useLocalDpi xmlns:a14="http://schemas.microsoft.com/office/drawing/2010/main" val="0"/>
+                          <a14:useLocalDpi xmlns:a14="http://schemas.microsoft.com/office/drawing/2010/main" xmlns:wps="http://schemas.microsoft.com/office/word/2010/wordprocessingShape" xmlns:wpi="http://schemas.microsoft.com/office/word/2010/wordprocessingInk" xmlns:wpg="http://schemas.microsoft.com/office/word/2010/wordprocessingGroup" xmlns:w16se="http://schemas.microsoft.com/office/word/2015/wordml/symex" xmlns:w16sdtdh="http://schemas.microsoft.com/office/word/2020/wordml/sdtdatahash" xmlns:w16="http://schemas.microsoft.com/office/word/2018/wordml" xmlns:w16cid="http://schemas.microsoft.com/office/word/2016/wordml/cid" xmlns:w16cex="http://schemas.microsoft.com/office/word/2018/wordml/cex" xmlns:w15="http://schemas.microsoft.com/office/word/2012/wordml" xmlns:w14="http://schemas.microsoft.com/office/word/2010/wordml" xmlns:w="http://schemas.openxmlformats.org/wordprocessingml/2006/main" xmlns:w10="urn:schemas-microsoft-com:office:word" xmlns:wp14="http://schemas.microsoft.com/office/word/2010/wordprocessingDrawing" xmlns:v="urn:schemas-microsoft-com:vml" xmlns:o="urn:schemas-microsoft-com:office:office" xmlns:am3d="http://schemas.microsoft.com/office/drawing/2017/model3d" xmlns:aink="http://schemas.microsoft.com/office/drawing/2016/ink" xmlns:mc="http://schemas.openxmlformats.org/markup-compatibility/2006" xmlns:cx8="http://schemas.microsoft.com/office/drawing/2016/5/14/chartex" xmlns:cx7="http://schemas.microsoft.com/office/drawing/2016/5/13/chartex" xmlns:cx6="http://schemas.microsoft.com/office/drawing/2016/5/12/chartex" xmlns:cx5="http://schemas.microsoft.com/office/drawing/2016/5/11/chartex" xmlns:cx4="http://schemas.microsoft.com/office/drawing/2016/5/10/chartex" xmlns:cx3="http://schemas.microsoft.com/office/drawing/2016/5/9/chartex" xmlns:cx2="http://schemas.microsoft.com/office/drawing/2015/10/21/chartex" xmlns:cx1="http://schemas.microsoft.com/office/drawing/2015/9/8/chartex" xmlns:cx="http://schemas.microsoft.com/office/drawing/2014/chartex" xmlns:wpc="http://schemas.microsoft.com/office/word/2010/wordprocessingCanvas" xmlns="" val="0"/>
                         </a:ext>
                       </a:extLst>
                     </a:blip>
@@ -4021,7 +4134,7 @@
 </file>
 
 <file path=word/endnotes.xml><?xml version="1.0" encoding="utf-8"?>
-<w:endnotes xmlns:wpc="http://schemas.microsoft.com/office/word/2010/wordprocessingCanvas" xmlns:cx="http://schemas.microsoft.com/office/drawing/2014/chartex" xmlns:cx1="http://schemas.microsoft.com/office/drawing/2015/9/8/chartex" xmlns:cx2="http://schemas.microsoft.com/office/drawing/2015/10/21/chartex" xmlns:cx3="http://schemas.microsoft.com/office/drawing/2016/5/9/chartex" xmlns:cx4="http://schemas.microsoft.com/office/drawing/2016/5/10/chartex" xmlns:cx5="http://schemas.microsoft.com/office/drawing/2016/5/11/chartex" xmlns:cx6="http://schemas.microsoft.com/office/drawing/2016/5/12/chartex" xmlns:cx7="http://schemas.microsoft.com/office/drawing/2016/5/13/chartex" xmlns:cx8="http://schemas.microsoft.com/office/drawing/2016/5/14/chartex" xmlns:mc="http://schemas.openxmlformats.org/markup-compatibility/2006" xmlns:aink="http://schemas.microsoft.com/office/drawing/2016/ink" xmlns:am3d="http://schemas.microsoft.com/office/drawing/2017/model3d" xmlns:o="urn:schemas-microsoft-com:office:office" xmlns:r="http://schemas.openxmlformats.org/officeDocument/2006/relationships" xmlns:m="http://schemas.openxmlformats.org/officeDocument/2006/math" xmlns:v="urn:schemas-microsoft-com:vml" xmlns:wp14="http://schemas.microsoft.com/office/word/2010/wordprocessingDrawing" xmlns:wp="http://schemas.openxmlformats.org/drawingml/2006/wordprocessingDrawing" xmlns:w10="urn:schemas-microsoft-com:office:word" xmlns:w="http://schemas.openxmlformats.org/wordprocessingml/2006/main" xmlns:w14="http://schemas.microsoft.com/office/word/2010/wordml" xmlns:w15="http://schemas.microsoft.com/office/word/2012/wordml" xmlns:w16cex="http://schemas.microsoft.com/office/word/2018/wordml/cex" xmlns:w16cid="http://schemas.microsoft.com/office/word/2016/wordml/cid" xmlns:w16="http://schemas.microsoft.com/office/word/2018/wordml" xmlns:w16sdtdh="http://schemas.microsoft.com/office/word/2020/wordml/sdtdatahash" xmlns:w16se="http://schemas.microsoft.com/office/word/2015/wordml/symex" xmlns:wpg="http://schemas.microsoft.com/office/word/2010/wordprocessingGroup" xmlns:wpi="http://schemas.microsoft.com/office/word/2010/wordprocessingInk" xmlns:wne="http://schemas.microsoft.com/office/word/2006/wordml" xmlns:wps="http://schemas.microsoft.com/office/word/2010/wordprocessingShape" mc:Ignorable="w14 w15 w16se w16cid w16 w16cex w16sdtdh wp14">
+<w:endnotes xmlns:ve="http://schemas.openxmlformats.org/markup-compatibility/2006" xmlns:o="urn:schemas-microsoft-com:office:office" xmlns:r="http://schemas.openxmlformats.org/officeDocument/2006/relationships" xmlns:m="http://schemas.openxmlformats.org/officeDocument/2006/math" xmlns:v="urn:schemas-microsoft-com:vml" xmlns:wp="http://schemas.openxmlformats.org/drawingml/2006/wordprocessingDrawing" xmlns:w10="urn:schemas-microsoft-com:office:word" xmlns:w="http://schemas.openxmlformats.org/wordprocessingml/2006/main" xmlns:wne="http://schemas.microsoft.com/office/word/2006/wordml">
   <w:endnote w:type="separator" w:id="-1">
     <w:p>
       <w:pPr>
@@ -4046,7 +4159,7 @@
 </file>
 
 <file path=word/footnotes.xml><?xml version="1.0" encoding="utf-8"?>
-<w:footnotes xmlns:wpc="http://schemas.microsoft.com/office/word/2010/wordprocessingCanvas" xmlns:cx="http://schemas.microsoft.com/office/drawing/2014/chartex" xmlns:cx1="http://schemas.microsoft.com/office/drawing/2015/9/8/chartex" xmlns:cx2="http://schemas.microsoft.com/office/drawing/2015/10/21/chartex" xmlns:cx3="http://schemas.microsoft.com/office/drawing/2016/5/9/chartex" xmlns:cx4="http://schemas.microsoft.com/office/drawing/2016/5/10/chartex" xmlns:cx5="http://schemas.microsoft.com/office/drawing/2016/5/11/chartex" xmlns:cx6="http://schemas.microsoft.com/office/drawing/2016/5/12/chartex" xmlns:cx7="http://schemas.microsoft.com/office/drawing/2016/5/13/chartex" xmlns:cx8="http://schemas.microsoft.com/office/drawing/2016/5/14/chartex" xmlns:mc="http://schemas.openxmlformats.org/markup-compatibility/2006" xmlns:aink="http://schemas.microsoft.com/office/drawing/2016/ink" xmlns:am3d="http://schemas.microsoft.com/office/drawing/2017/model3d" xmlns:o="urn:schemas-microsoft-com:office:office" xmlns:r="http://schemas.openxmlformats.org/officeDocument/2006/relationships" xmlns:m="http://schemas.openxmlformats.org/officeDocument/2006/math" xmlns:v="urn:schemas-microsoft-com:vml" xmlns:wp14="http://schemas.microsoft.com/office/word/2010/wordprocessingDrawing" xmlns:wp="http://schemas.openxmlformats.org/drawingml/2006/wordprocessingDrawing" xmlns:w10="urn:schemas-microsoft-com:office:word" xmlns:w="http://schemas.openxmlformats.org/wordprocessingml/2006/main" xmlns:w14="http://schemas.microsoft.com/office/word/2010/wordml" xmlns:w15="http://schemas.microsoft.com/office/word/2012/wordml" xmlns:w16cex="http://schemas.microsoft.com/office/word/2018/wordml/cex" xmlns:w16cid="http://schemas.microsoft.com/office/word/2016/wordml/cid" xmlns:w16="http://schemas.microsoft.com/office/word/2018/wordml" xmlns:w16sdtdh="http://schemas.microsoft.com/office/word/2020/wordml/sdtdatahash" xmlns:w16se="http://schemas.microsoft.com/office/word/2015/wordml/symex" xmlns:wpg="http://schemas.microsoft.com/office/word/2010/wordprocessingGroup" xmlns:wpi="http://schemas.microsoft.com/office/word/2010/wordprocessingInk" xmlns:wne="http://schemas.microsoft.com/office/word/2006/wordml" xmlns:wps="http://schemas.microsoft.com/office/word/2010/wordprocessingShape" mc:Ignorable="w14 w15 w16se w16cid w16 w16cex w16sdtdh wp14">
+<w:footnotes xmlns:ve="http://schemas.openxmlformats.org/markup-compatibility/2006" xmlns:o="urn:schemas-microsoft-com:office:office" xmlns:r="http://schemas.openxmlformats.org/officeDocument/2006/relationships" xmlns:m="http://schemas.openxmlformats.org/officeDocument/2006/math" xmlns:v="urn:schemas-microsoft-com:vml" xmlns:wp="http://schemas.openxmlformats.org/drawingml/2006/wordprocessingDrawing" xmlns:w10="urn:schemas-microsoft-com:office:word" xmlns:w="http://schemas.openxmlformats.org/wordprocessingml/2006/main" xmlns:wne="http://schemas.microsoft.com/office/word/2006/wordml">
   <w:footnote w:type="separator" w:id="-1">
     <w:p>
       <w:pPr>
@@ -4071,8 +4184,8 @@
 </file>
 
 <file path=word/numbering.xml><?xml version="1.0" encoding="utf-8"?>
-<w:numbering xmlns:wpc="http://schemas.microsoft.com/office/word/2010/wordprocessingCanvas" xmlns:cx="http://schemas.microsoft.com/office/drawing/2014/chartex" xmlns:cx1="http://schemas.microsoft.com/office/drawing/2015/9/8/chartex" xmlns:cx2="http://schemas.microsoft.com/office/drawing/2015/10/21/chartex" xmlns:cx3="http://schemas.microsoft.com/office/drawing/2016/5/9/chartex" xmlns:cx4="http://schemas.microsoft.com/office/drawing/2016/5/10/chartex" xmlns:cx5="http://schemas.microsoft.com/office/drawing/2016/5/11/chartex" xmlns:cx6="http://schemas.microsoft.com/office/drawing/2016/5/12/chartex" xmlns:cx7="http://schemas.microsoft.com/office/drawing/2016/5/13/chartex" xmlns:cx8="http://schemas.microsoft.com/office/drawing/2016/5/14/chartex" xmlns:mc="http://schemas.openxmlformats.org/markup-compatibility/2006" xmlns:aink="http://schemas.microsoft.com/office/drawing/2016/ink" xmlns:am3d="http://schemas.microsoft.com/office/drawing/2017/model3d" xmlns:o="urn:schemas-microsoft-com:office:office" xmlns:r="http://schemas.openxmlformats.org/officeDocument/2006/relationships" xmlns:m="http://schemas.openxmlformats.org/officeDocument/2006/math" xmlns:v="urn:schemas-microsoft-com:vml" xmlns:wp14="http://schemas.microsoft.com/office/word/2010/wordprocessingDrawing" xmlns:wp="http://schemas.openxmlformats.org/drawingml/2006/wordprocessingDrawing" xmlns:w10="urn:schemas-microsoft-com:office:word" xmlns:w="http://schemas.openxmlformats.org/wordprocessingml/2006/main" xmlns:w14="http://schemas.microsoft.com/office/word/2010/wordml" xmlns:w15="http://schemas.microsoft.com/office/word/2012/wordml" xmlns:w16cex="http://schemas.microsoft.com/office/word/2018/wordml/cex" xmlns:w16cid="http://schemas.microsoft.com/office/word/2016/wordml/cid" xmlns:w16="http://schemas.microsoft.com/office/word/2018/wordml" xmlns:w16sdtdh="http://schemas.microsoft.com/office/word/2020/wordml/sdtdatahash" xmlns:w16se="http://schemas.microsoft.com/office/word/2015/wordml/symex" xmlns:wpg="http://schemas.microsoft.com/office/word/2010/wordprocessingGroup" xmlns:wpi="http://schemas.microsoft.com/office/word/2010/wordprocessingInk" xmlns:wne="http://schemas.microsoft.com/office/word/2006/wordml" xmlns:wps="http://schemas.microsoft.com/office/word/2010/wordprocessingShape" mc:Ignorable="w14 w15 w16se w16cid w16 w16cex w16sdtdh wp14">
-  <w:abstractNum w:abstractNumId="0" w15:restartNumberingAfterBreak="0">
+<w:numbering xmlns:ve="http://schemas.openxmlformats.org/markup-compatibility/2006" xmlns:o="urn:schemas-microsoft-com:office:office" xmlns:r="http://schemas.openxmlformats.org/officeDocument/2006/relationships" xmlns:m="http://schemas.openxmlformats.org/officeDocument/2006/math" xmlns:v="urn:schemas-microsoft-com:vml" xmlns:wp="http://schemas.openxmlformats.org/drawingml/2006/wordprocessingDrawing" xmlns:w10="urn:schemas-microsoft-com:office:word" xmlns:w="http://schemas.openxmlformats.org/wordprocessingml/2006/main" xmlns:wne="http://schemas.microsoft.com/office/word/2006/wordml">
+  <w:abstractNum w:abstractNumId="0">
     <w:nsid w:val="087A5AF2"/>
     <w:multiLevelType w:val="hybridMultilevel"/>
     <w:tmpl w:val="69C4F044"/>
@@ -4185,7 +4298,7 @@
       </w:rPr>
     </w:lvl>
   </w:abstractNum>
-  <w:abstractNum w:abstractNumId="1" w15:restartNumberingAfterBreak="0">
+  <w:abstractNum w:abstractNumId="1">
     <w:nsid w:val="24592446"/>
     <w:multiLevelType w:val="hybridMultilevel"/>
     <w:tmpl w:val="A3F0C494"/>
@@ -4298,7 +4411,7 @@
       </w:rPr>
     </w:lvl>
   </w:abstractNum>
-  <w:abstractNum w:abstractNumId="2" w15:restartNumberingAfterBreak="0">
+  <w:abstractNum w:abstractNumId="2">
     <w:nsid w:val="31972DD3"/>
     <w:multiLevelType w:val="hybridMultilevel"/>
     <w:tmpl w:val="7AB01CCA"/>
@@ -4411,7 +4524,7 @@
       </w:rPr>
     </w:lvl>
   </w:abstractNum>
-  <w:abstractNum w:abstractNumId="3" w15:restartNumberingAfterBreak="0">
+  <w:abstractNum w:abstractNumId="3">
     <w:nsid w:val="4F7A536B"/>
     <w:multiLevelType w:val="hybridMultilevel"/>
     <w:tmpl w:val="0332D88A"/>
@@ -4524,7 +4637,7 @@
       </w:rPr>
     </w:lvl>
   </w:abstractNum>
-  <w:abstractNum w:abstractNumId="4" w15:restartNumberingAfterBreak="0">
+  <w:abstractNum w:abstractNumId="4">
     <w:nsid w:val="61357F9E"/>
     <w:multiLevelType w:val="hybridMultilevel"/>
     <w:tmpl w:val="3E46639C"/>
@@ -4637,7 +4750,7 @@
       </w:rPr>
     </w:lvl>
   </w:abstractNum>
-  <w:abstractNum w:abstractNumId="5" w15:restartNumberingAfterBreak="0">
+  <w:abstractNum w:abstractNumId="5">
     <w:nsid w:val="77361984"/>
     <w:multiLevelType w:val="hybridMultilevel"/>
     <w:tmpl w:val="43EC0210"/>
@@ -4750,7 +4863,7 @@
       </w:rPr>
     </w:lvl>
   </w:abstractNum>
-  <w:abstractNum w:abstractNumId="6" w15:restartNumberingAfterBreak="0">
+  <w:abstractNum w:abstractNumId="6">
     <w:nsid w:val="78F526DE"/>
     <w:multiLevelType w:val="hybridMultilevel"/>
     <w:tmpl w:val="BA30713E"/>
@@ -4888,7 +5001,7 @@
 </file>
 
 <file path=word/styles.xml><?xml version="1.0" encoding="utf-8"?>
-<w:styles xmlns:mc="http://schemas.openxmlformats.org/markup-compatibility/2006" xmlns:r="http://schemas.openxmlformats.org/officeDocument/2006/relationships" xmlns:w="http://schemas.openxmlformats.org/wordprocessingml/2006/main" xmlns:w14="http://schemas.microsoft.com/office/word/2010/wordml" xmlns:w15="http://schemas.microsoft.com/office/word/2012/wordml" xmlns:w16cex="http://schemas.microsoft.com/office/word/2018/wordml/cex" xmlns:w16cid="http://schemas.microsoft.com/office/word/2016/wordml/cid" xmlns:w16="http://schemas.microsoft.com/office/word/2018/wordml" xmlns:w16sdtdh="http://schemas.microsoft.com/office/word/2020/wordml/sdtdatahash" xmlns:w16se="http://schemas.microsoft.com/office/word/2015/wordml/symex" mc:Ignorable="w14 w15 w16se w16cid w16 w16cex w16sdtdh">
+<w:styles xmlns:r="http://schemas.openxmlformats.org/officeDocument/2006/relationships" xmlns:w="http://schemas.openxmlformats.org/wordprocessingml/2006/main">
   <w:docDefaults>
     <w:rPrDefault>
       <w:rPr>
@@ -4904,383 +5017,144 @@
       </w:pPr>
     </w:pPrDefault>
   </w:docDefaults>
-  <w:latentStyles w:defLockedState="0" w:defUIPriority="99" w:defSemiHidden="0" w:defUnhideWhenUsed="0" w:defQFormat="0" w:count="376">
-    <w:lsdException w:name="Normal" w:uiPriority="0" w:qFormat="1"/>
-    <w:lsdException w:name="heading 1" w:uiPriority="9" w:qFormat="1"/>
-    <w:lsdException w:name="heading 2" w:semiHidden="1" w:uiPriority="9" w:unhideWhenUsed="1" w:qFormat="1"/>
-    <w:lsdException w:name="heading 3" w:semiHidden="1" w:uiPriority="9" w:unhideWhenUsed="1" w:qFormat="1"/>
-    <w:lsdException w:name="heading 4" w:semiHidden="1" w:uiPriority="9" w:unhideWhenUsed="1" w:qFormat="1"/>
-    <w:lsdException w:name="heading 5" w:semiHidden="1" w:uiPriority="9" w:unhideWhenUsed="1" w:qFormat="1"/>
-    <w:lsdException w:name="heading 6" w:semiHidden="1" w:uiPriority="9" w:unhideWhenUsed="1" w:qFormat="1"/>
-    <w:lsdException w:name="heading 7" w:semiHidden="1" w:uiPriority="9" w:unhideWhenUsed="1" w:qFormat="1"/>
-    <w:lsdException w:name="heading 8" w:semiHidden="1" w:uiPriority="9" w:unhideWhenUsed="1" w:qFormat="1"/>
-    <w:lsdException w:name="heading 9" w:semiHidden="1" w:uiPriority="9" w:unhideWhenUsed="1" w:qFormat="1"/>
-    <w:lsdException w:name="index 1" w:semiHidden="1" w:unhideWhenUsed="1"/>
-    <w:lsdException w:name="index 2" w:semiHidden="1" w:unhideWhenUsed="1"/>
-    <w:lsdException w:name="index 3" w:semiHidden="1" w:unhideWhenUsed="1"/>
-    <w:lsdException w:name="index 4" w:semiHidden="1" w:unhideWhenUsed="1"/>
-    <w:lsdException w:name="index 5" w:semiHidden="1" w:unhideWhenUsed="1"/>
-    <w:lsdException w:name="index 6" w:semiHidden="1" w:unhideWhenUsed="1"/>
-    <w:lsdException w:name="index 7" w:semiHidden="1" w:unhideWhenUsed="1"/>
-    <w:lsdException w:name="index 8" w:semiHidden="1" w:unhideWhenUsed="1"/>
-    <w:lsdException w:name="index 9" w:semiHidden="1" w:unhideWhenUsed="1"/>
-    <w:lsdException w:name="toc 1" w:semiHidden="1" w:uiPriority="39" w:unhideWhenUsed="1"/>
-    <w:lsdException w:name="toc 2" w:semiHidden="1" w:uiPriority="39" w:unhideWhenUsed="1"/>
-    <w:lsdException w:name="toc 3" w:semiHidden="1" w:uiPriority="39" w:unhideWhenUsed="1"/>
-    <w:lsdException w:name="toc 4" w:semiHidden="1" w:uiPriority="39" w:unhideWhenUsed="1"/>
-    <w:lsdException w:name="toc 5" w:semiHidden="1" w:uiPriority="39" w:unhideWhenUsed="1"/>
-    <w:lsdException w:name="toc 6" w:semiHidden="1" w:uiPriority="39" w:unhideWhenUsed="1"/>
-    <w:lsdException w:name="toc 7" w:semiHidden="1" w:uiPriority="39" w:unhideWhenUsed="1"/>
-    <w:lsdException w:name="toc 8" w:semiHidden="1" w:uiPriority="39" w:unhideWhenUsed="1"/>
-    <w:lsdException w:name="toc 9" w:semiHidden="1" w:uiPriority="39" w:unhideWhenUsed="1"/>
-    <w:lsdException w:name="Normal Indent" w:semiHidden="1" w:unhideWhenUsed="1"/>
-    <w:lsdException w:name="footnote text" w:semiHidden="1" w:unhideWhenUsed="1"/>
-    <w:lsdException w:name="annotation text" w:semiHidden="1" w:unhideWhenUsed="1"/>
-    <w:lsdException w:name="header" w:semiHidden="1" w:unhideWhenUsed="1"/>
-    <w:lsdException w:name="footer" w:semiHidden="1" w:unhideWhenUsed="1"/>
-    <w:lsdException w:name="index heading" w:semiHidden="1" w:unhideWhenUsed="1"/>
-    <w:lsdException w:name="caption" w:semiHidden="1" w:uiPriority="35" w:unhideWhenUsed="1" w:qFormat="1"/>
-    <w:lsdException w:name="table of figures" w:semiHidden="1" w:unhideWhenUsed="1"/>
-    <w:lsdException w:name="envelope address" w:semiHidden="1" w:unhideWhenUsed="1"/>
-    <w:lsdException w:name="envelope return" w:semiHidden="1" w:unhideWhenUsed="1"/>
-    <w:lsdException w:name="footnote reference" w:semiHidden="1" w:unhideWhenUsed="1"/>
-    <w:lsdException w:name="annotation reference" w:semiHidden="1" w:unhideWhenUsed="1"/>
-    <w:lsdException w:name="line number" w:semiHidden="1" w:unhideWhenUsed="1"/>
-    <w:lsdException w:name="page number" w:semiHidden="1" w:unhideWhenUsed="1"/>
-    <w:lsdException w:name="endnote reference" w:semiHidden="1" w:unhideWhenUsed="1"/>
-    <w:lsdException w:name="endnote text" w:semiHidden="1" w:unhideWhenUsed="1"/>
-    <w:lsdException w:name="table of authorities" w:semiHidden="1" w:unhideWhenUsed="1"/>
-    <w:lsdException w:name="macro" w:semiHidden="1" w:unhideWhenUsed="1"/>
-    <w:lsdException w:name="toa heading" w:semiHidden="1" w:unhideWhenUsed="1"/>
-    <w:lsdException w:name="List" w:semiHidden="1" w:unhideWhenUsed="1"/>
-    <w:lsdException w:name="List Bullet" w:semiHidden="1" w:unhideWhenUsed="1"/>
-    <w:lsdException w:name="List Number" w:semiHidden="1" w:unhideWhenUsed="1"/>
-    <w:lsdException w:name="List 2" w:semiHidden="1" w:unhideWhenUsed="1"/>
-    <w:lsdException w:name="List 3" w:semiHidden="1" w:unhideWhenUsed="1"/>
-    <w:lsdException w:name="List 4" w:semiHidden="1" w:unhideWhenUsed="1"/>
-    <w:lsdException w:name="List 5" w:semiHidden="1" w:unhideWhenUsed="1"/>
-    <w:lsdException w:name="List Bullet 2" w:semiHidden="1" w:unhideWhenUsed="1"/>
-    <w:lsdException w:name="List Bullet 3" w:semiHidden="1" w:unhideWhenUsed="1"/>
-    <w:lsdException w:name="List Bullet 4" w:semiHidden="1" w:unhideWhenUsed="1"/>
-    <w:lsdException w:name="List Bullet 5" w:semiHidden="1" w:unhideWhenUsed="1"/>
-    <w:lsdException w:name="List Number 2" w:semiHidden="1" w:unhideWhenUsed="1"/>
-    <w:lsdException w:name="List Number 3" w:semiHidden="1" w:unhideWhenUsed="1"/>
-    <w:lsdException w:name="List Number 4" w:semiHidden="1" w:unhideWhenUsed="1"/>
-    <w:lsdException w:name="List Number 5" w:semiHidden="1" w:unhideWhenUsed="1"/>
-    <w:lsdException w:name="Title" w:uiPriority="10" w:qFormat="1"/>
-    <w:lsdException w:name="Closing" w:semiHidden="1" w:unhideWhenUsed="1"/>
-    <w:lsdException w:name="Signature" w:semiHidden="1" w:unhideWhenUsed="1"/>
-    <w:lsdException w:name="Default Paragraph Font" w:semiHidden="1" w:uiPriority="1" w:unhideWhenUsed="1"/>
-    <w:lsdException w:name="Body Text" w:semiHidden="1" w:unhideWhenUsed="1"/>
-    <w:lsdException w:name="Body Text Indent" w:semiHidden="1" w:unhideWhenUsed="1"/>
-    <w:lsdException w:name="List Continue" w:semiHidden="1" w:unhideWhenUsed="1"/>
-    <w:lsdException w:name="List Continue 2" w:semiHidden="1" w:unhideWhenUsed="1"/>
-    <w:lsdException w:name="List Continue 3" w:semiHidden="1" w:unhideWhenUsed="1"/>
-    <w:lsdException w:name="List Continue 4" w:semiHidden="1" w:unhideWhenUsed="1"/>
-    <w:lsdException w:name="List Continue 5" w:semiHidden="1" w:unhideWhenUsed="1"/>
-    <w:lsdException w:name="Message Header" w:semiHidden="1" w:unhideWhenUsed="1"/>
-    <w:lsdException w:name="Subtitle" w:uiPriority="11" w:qFormat="1"/>
-    <w:lsdException w:name="Salutation" w:semiHidden="1" w:unhideWhenUsed="1"/>
-    <w:lsdException w:name="Date" w:semiHidden="1" w:unhideWhenUsed="1"/>
-    <w:lsdException w:name="Body Text First Indent" w:semiHidden="1" w:unhideWhenUsed="1"/>
-    <w:lsdException w:name="Body Text First Indent 2" w:semiHidden="1" w:unhideWhenUsed="1"/>
-    <w:lsdException w:name="Note Heading" w:semiHidden="1" w:unhideWhenUsed="1"/>
-    <w:lsdException w:name="Body Text 2" w:semiHidden="1" w:unhideWhenUsed="1"/>
-    <w:lsdException w:name="Body Text 3" w:semiHidden="1" w:unhideWhenUsed="1"/>
-    <w:lsdException w:name="Body Text Indent 2" w:semiHidden="1" w:unhideWhenUsed="1"/>
-    <w:lsdException w:name="Body Text Indent 3" w:semiHidden="1" w:unhideWhenUsed="1"/>
-    <w:lsdException w:name="Block Text" w:semiHidden="1" w:unhideWhenUsed="1"/>
-    <w:lsdException w:name="Hyperlink" w:semiHidden="1" w:unhideWhenUsed="1"/>
-    <w:lsdException w:name="FollowedHyperlink" w:semiHidden="1" w:unhideWhenUsed="1"/>
-    <w:lsdException w:name="Strong" w:uiPriority="22" w:qFormat="1"/>
-    <w:lsdException w:name="Emphasis" w:uiPriority="20" w:qFormat="1"/>
-    <w:lsdException w:name="Document Map" w:semiHidden="1" w:unhideWhenUsed="1"/>
-    <w:lsdException w:name="Plain Text" w:semiHidden="1" w:unhideWhenUsed="1"/>
-    <w:lsdException w:name="E-mail Signature" w:semiHidden="1" w:unhideWhenUsed="1"/>
-    <w:lsdException w:name="HTML Top of Form" w:semiHidden="1" w:unhideWhenUsed="1"/>
-    <w:lsdException w:name="HTML Bottom of Form" w:semiHidden="1" w:unhideWhenUsed="1"/>
-    <w:lsdException w:name="Normal (Web)" w:semiHidden="1" w:unhideWhenUsed="1"/>
-    <w:lsdException w:name="HTML Acronym" w:semiHidden="1" w:unhideWhenUsed="1"/>
-    <w:lsdException w:name="HTML Address" w:semiHidden="1" w:unhideWhenUsed="1"/>
-    <w:lsdException w:name="HTML Cite" w:semiHidden="1" w:unhideWhenUsed="1"/>
-    <w:lsdException w:name="HTML Code" w:semiHidden="1" w:unhideWhenUsed="1"/>
-    <w:lsdException w:name="HTML Definition" w:semiHidden="1" w:unhideWhenUsed="1"/>
-    <w:lsdException w:name="HTML Keyboard" w:semiHidden="1" w:unhideWhenUsed="1"/>
-    <w:lsdException w:name="HTML Preformatted" w:semiHidden="1" w:unhideWhenUsed="1"/>
-    <w:lsdException w:name="HTML Sample" w:semiHidden="1" w:unhideWhenUsed="1"/>
-    <w:lsdException w:name="HTML Typewriter" w:semiHidden="1" w:unhideWhenUsed="1"/>
-    <w:lsdException w:name="HTML Variable" w:semiHidden="1" w:unhideWhenUsed="1"/>
-    <w:lsdException w:name="Normal Table" w:semiHidden="1" w:unhideWhenUsed="1"/>
-    <w:lsdException w:name="annotation subject" w:semiHidden="1" w:unhideWhenUsed="1"/>
-    <w:lsdException w:name="No List" w:semiHidden="1" w:unhideWhenUsed="1"/>
-    <w:lsdException w:name="Outline List 1" w:semiHidden="1" w:unhideWhenUsed="1"/>
-    <w:lsdException w:name="Outline List 2" w:semiHidden="1" w:unhideWhenUsed="1"/>
-    <w:lsdException w:name="Outline List 3" w:semiHidden="1" w:unhideWhenUsed="1"/>
-    <w:lsdException w:name="Table Simple 1" w:semiHidden="1" w:unhideWhenUsed="1"/>
-    <w:lsdException w:name="Table Simple 2" w:semiHidden="1" w:unhideWhenUsed="1"/>
-    <w:lsdException w:name="Table Simple 3" w:semiHidden="1" w:unhideWhenUsed="1"/>
-    <w:lsdException w:name="Table Classic 1" w:semiHidden="1" w:unhideWhenUsed="1"/>
-    <w:lsdException w:name="Table Classic 2" w:semiHidden="1" w:unhideWhenUsed="1"/>
-    <w:lsdException w:name="Table Classic 3" w:semiHidden="1" w:unhideWhenUsed="1"/>
-    <w:lsdException w:name="Table Classic 4" w:semiHidden="1" w:unhideWhenUsed="1"/>
-    <w:lsdException w:name="Table Colorful 1" w:semiHidden="1" w:unhideWhenUsed="1"/>
-    <w:lsdException w:name="Table Colorful 2" w:semiHidden="1" w:unhideWhenUsed="1"/>
-    <w:lsdException w:name="Table Colorful 3" w:semiHidden="1" w:unhideWhenUsed="1"/>
-    <w:lsdException w:name="Table Columns 1" w:semiHidden="1" w:unhideWhenUsed="1"/>
-    <w:lsdException w:name="Table Columns 2" w:semiHidden="1" w:unhideWhenUsed="1"/>
-    <w:lsdException w:name="Table Columns 3" w:semiHidden="1" w:unhideWhenUsed="1"/>
-    <w:lsdException w:name="Table Columns 4" w:semiHidden="1" w:unhideWhenUsed="1"/>
-    <w:lsdException w:name="Table Columns 5" w:semiHidden="1" w:unhideWhenUsed="1"/>
-    <w:lsdException w:name="Table Grid 1" w:semiHidden="1" w:unhideWhenUsed="1"/>
-    <w:lsdException w:name="Table Grid 2" w:semiHidden="1" w:unhideWhenUsed="1"/>
-    <w:lsdException w:name="Table Grid 3" w:semiHidden="1" w:unhideWhenUsed="1"/>
-    <w:lsdException w:name="Table Grid 4" w:semiHidden="1" w:unhideWhenUsed="1"/>
-    <w:lsdException w:name="Table Grid 5" w:semiHidden="1" w:unhideWhenUsed="1"/>
-    <w:lsdException w:name="Table Grid 6" w:semiHidden="1" w:unhideWhenUsed="1"/>
-    <w:lsdException w:name="Table Grid 7" w:semiHidden="1" w:unhideWhenUsed="1"/>
-    <w:lsdException w:name="Table Grid 8" w:semiHidden="1" w:unhideWhenUsed="1"/>
-    <w:lsdException w:name="Table List 1" w:semiHidden="1" w:unhideWhenUsed="1"/>
-    <w:lsdException w:name="Table List 2" w:semiHidden="1" w:unhideWhenUsed="1"/>
-    <w:lsdException w:name="Table List 3" w:semiHidden="1" w:unhideWhenUsed="1"/>
-    <w:lsdException w:name="Table List 4" w:semiHidden="1" w:unhideWhenUsed="1"/>
-    <w:lsdException w:name="Table List 5" w:semiHidden="1" w:unhideWhenUsed="1"/>
-    <w:lsdException w:name="Table List 6" w:semiHidden="1" w:unhideWhenUsed="1"/>
-    <w:lsdException w:name="Table List 7" w:semiHidden="1" w:unhideWhenUsed="1"/>
-    <w:lsdException w:name="Table List 8" w:semiHidden="1" w:unhideWhenUsed="1"/>
-    <w:lsdException w:name="Table 3D effects 1" w:semiHidden="1" w:unhideWhenUsed="1"/>
-    <w:lsdException w:name="Table 3D effects 2" w:semiHidden="1" w:unhideWhenUsed="1"/>
-    <w:lsdException w:name="Table 3D effects 3" w:semiHidden="1" w:unhideWhenUsed="1"/>
-    <w:lsdException w:name="Table Contemporary" w:semiHidden="1" w:unhideWhenUsed="1"/>
-    <w:lsdException w:name="Table Elegant" w:semiHidden="1" w:unhideWhenUsed="1"/>
-    <w:lsdException w:name="Table Professional" w:semiHidden="1" w:unhideWhenUsed="1"/>
-    <w:lsdException w:name="Table Subtle 1" w:semiHidden="1" w:unhideWhenUsed="1"/>
-    <w:lsdException w:name="Table Subtle 2" w:semiHidden="1" w:unhideWhenUsed="1"/>
-    <w:lsdException w:name="Table Web 1" w:semiHidden="1" w:unhideWhenUsed="1"/>
-    <w:lsdException w:name="Table Web 2" w:semiHidden="1" w:unhideWhenUsed="1"/>
-    <w:lsdException w:name="Table Web 3" w:semiHidden="1" w:unhideWhenUsed="1"/>
-    <w:lsdException w:name="Balloon Text" w:semiHidden="1" w:unhideWhenUsed="1"/>
-    <w:lsdException w:name="Table Grid" w:semiHidden="1" w:uiPriority="39" w:unhideWhenUsed="1"/>
-    <w:lsdException w:name="Table Theme" w:semiHidden="1" w:unhideWhenUsed="1"/>
-    <w:lsdException w:name="Placeholder Text" w:semiHidden="1"/>
-    <w:lsdException w:name="No Spacing" w:uiPriority="1" w:qFormat="1"/>
-    <w:lsdException w:name="Light Shading" w:uiPriority="60"/>
-    <w:lsdException w:name="Light List" w:uiPriority="61"/>
-    <w:lsdException w:name="Light Grid" w:uiPriority="62"/>
-    <w:lsdException w:name="Medium Shading 1" w:uiPriority="63"/>
-    <w:lsdException w:name="Medium Shading 2" w:uiPriority="64"/>
-    <w:lsdException w:name="Medium List 1" w:uiPriority="65"/>
-    <w:lsdException w:name="Medium List 2" w:uiPriority="66"/>
-    <w:lsdException w:name="Medium Grid 1" w:uiPriority="67"/>
-    <w:lsdException w:name="Medium Grid 2" w:uiPriority="68"/>
-    <w:lsdException w:name="Medium Grid 3" w:uiPriority="69"/>
-    <w:lsdException w:name="Dark List" w:uiPriority="70"/>
-    <w:lsdException w:name="Colorful Shading" w:uiPriority="71"/>
-    <w:lsdException w:name="Colorful List" w:uiPriority="72"/>
-    <w:lsdException w:name="Colorful Grid" w:uiPriority="73"/>
-    <w:lsdException w:name="Light Shading Accent 1" w:uiPriority="60"/>
-    <w:lsdException w:name="Light List Accent 1" w:uiPriority="61"/>
-    <w:lsdException w:name="Light Grid Accent 1" w:uiPriority="62"/>
-    <w:lsdException w:name="Medium Shading 1 Accent 1" w:uiPriority="63"/>
-    <w:lsdException w:name="Medium Shading 2 Accent 1" w:uiPriority="64"/>
-    <w:lsdException w:name="Medium List 1 Accent 1" w:uiPriority="65"/>
-    <w:lsdException w:name="Revision" w:semiHidden="1"/>
-    <w:lsdException w:name="List Paragraph" w:uiPriority="34" w:qFormat="1"/>
-    <w:lsdException w:name="Quote" w:uiPriority="29" w:qFormat="1"/>
-    <w:lsdException w:name="Intense Quote" w:uiPriority="30" w:qFormat="1"/>
-    <w:lsdException w:name="Medium List 2 Accent 1" w:uiPriority="66"/>
-    <w:lsdException w:name="Medium Grid 1 Accent 1" w:uiPriority="67"/>
-    <w:lsdException w:name="Medium Grid 2 Accent 1" w:uiPriority="68"/>
-    <w:lsdException w:name="Medium Grid 3 Accent 1" w:uiPriority="69"/>
-    <w:lsdException w:name="Dark List Accent 1" w:uiPriority="70"/>
-    <w:lsdException w:name="Colorful Shading Accent 1" w:uiPriority="71"/>
-    <w:lsdException w:name="Colorful List Accent 1" w:uiPriority="72"/>
-    <w:lsdException w:name="Colorful Grid Accent 1" w:uiPriority="73"/>
-    <w:lsdException w:name="Light Shading Accent 2" w:uiPriority="60"/>
-    <w:lsdException w:name="Light List Accent 2" w:uiPriority="61"/>
-    <w:lsdException w:name="Light Grid Accent 2" w:uiPriority="62"/>
-    <w:lsdException w:name="Medium Shading 1 Accent 2" w:uiPriority="63"/>
-    <w:lsdException w:name="Medium Shading 2 Accent 2" w:uiPriority="64"/>
-    <w:lsdException w:name="Medium List 1 Accent 2" w:uiPriority="65"/>
-    <w:lsdException w:name="Medium List 2 Accent 2" w:uiPriority="66"/>
-    <w:lsdException w:name="Medium Grid 1 Accent 2" w:uiPriority="67"/>
-    <w:lsdException w:name="Medium Grid 2 Accent 2" w:uiPriority="68"/>
-    <w:lsdException w:name="Medium Grid 3 Accent 2" w:uiPriority="69"/>
-    <w:lsdException w:name="Dark List Accent 2" w:uiPriority="70"/>
-    <w:lsdException w:name="Colorful Shading Accent 2" w:uiPriority="71"/>
-    <w:lsdException w:name="Colorful List Accent 2" w:uiPriority="72"/>
-    <w:lsdException w:name="Colorful Grid Accent 2" w:uiPriority="73"/>
-    <w:lsdException w:name="Light Shading Accent 3" w:uiPriority="60"/>
-    <w:lsdException w:name="Light List Accent 3" w:uiPriority="61"/>
-    <w:lsdException w:name="Light Grid Accent 3" w:uiPriority="62"/>
-    <w:lsdException w:name="Medium Shading 1 Accent 3" w:uiPriority="63"/>
-    <w:lsdException w:name="Medium Shading 2 Accent 3" w:uiPriority="64"/>
-    <w:lsdException w:name="Medium List 1 Accent 3" w:uiPriority="65"/>
-    <w:lsdException w:name="Medium List 2 Accent 3" w:uiPriority="66"/>
-    <w:lsdException w:name="Medium Grid 1 Accent 3" w:uiPriority="67"/>
-    <w:lsdException w:name="Medium Grid 2 Accent 3" w:uiPriority="68"/>
-    <w:lsdException w:name="Medium Grid 3 Accent 3" w:uiPriority="69"/>
-    <w:lsdException w:name="Dark List Accent 3" w:uiPriority="70"/>
-    <w:lsdException w:name="Colorful Shading Accent 3" w:uiPriority="71"/>
-    <w:lsdException w:name="Colorful List Accent 3" w:uiPriority="72"/>
-    <w:lsdException w:name="Colorful Grid Accent 3" w:uiPriority="73"/>
-    <w:lsdException w:name="Light Shading Accent 4" w:uiPriority="60"/>
-    <w:lsdException w:name="Light List Accent 4" w:uiPriority="61"/>
-    <w:lsdException w:name="Light Grid Accent 4" w:uiPriority="62"/>
-    <w:lsdException w:name="Medium Shading 1 Accent 4" w:uiPriority="63"/>
-    <w:lsdException w:name="Medium Shading 2 Accent 4" w:uiPriority="64"/>
-    <w:lsdException w:name="Medium List 1 Accent 4" w:uiPriority="65"/>
-    <w:lsdException w:name="Medium List 2 Accent 4" w:uiPriority="66"/>
-    <w:lsdException w:name="Medium Grid 1 Accent 4" w:uiPriority="67"/>
-    <w:lsdException w:name="Medium Grid 2 Accent 4" w:uiPriority="68"/>
-    <w:lsdException w:name="Medium Grid 3 Accent 4" w:uiPriority="69"/>
-    <w:lsdException w:name="Dark List Accent 4" w:uiPriority="70"/>
-    <w:lsdException w:name="Colorful Shading Accent 4" w:uiPriority="71"/>
-    <w:lsdException w:name="Colorful List Accent 4" w:uiPriority="72"/>
-    <w:lsdException w:name="Colorful Grid Accent 4" w:uiPriority="73"/>
-    <w:lsdException w:name="Light Shading Accent 5" w:uiPriority="60"/>
-    <w:lsdException w:name="Light List Accent 5" w:uiPriority="61"/>
-    <w:lsdException w:name="Light Grid Accent 5" w:uiPriority="62"/>
-    <w:lsdException w:name="Medium Shading 1 Accent 5" w:uiPriority="63"/>
-    <w:lsdException w:name="Medium Shading 2 Accent 5" w:uiPriority="64"/>
-    <w:lsdException w:name="Medium List 1 Accent 5" w:uiPriority="65"/>
-    <w:lsdException w:name="Medium List 2 Accent 5" w:uiPriority="66"/>
-    <w:lsdException w:name="Medium Grid 1 Accent 5" w:uiPriority="67"/>
-    <w:lsdException w:name="Medium Grid 2 Accent 5" w:uiPriority="68"/>
-    <w:lsdException w:name="Medium Grid 3 Accent 5" w:uiPriority="69"/>
-    <w:lsdException w:name="Dark List Accent 5" w:uiPriority="70"/>
-    <w:lsdException w:name="Colorful Shading Accent 5" w:uiPriority="71"/>
-    <w:lsdException w:name="Colorful List Accent 5" w:uiPriority="72"/>
-    <w:lsdException w:name="Colorful Grid Accent 5" w:uiPriority="73"/>
-    <w:lsdException w:name="Light Shading Accent 6" w:uiPriority="60"/>
-    <w:lsdException w:name="Light List Accent 6" w:uiPriority="61"/>
-    <w:lsdException w:name="Light Grid Accent 6" w:uiPriority="62"/>
-    <w:lsdException w:name="Medium Shading 1 Accent 6" w:uiPriority="63"/>
-    <w:lsdException w:name="Medium Shading 2 Accent 6" w:uiPriority="64"/>
-    <w:lsdException w:name="Medium List 1 Accent 6" w:uiPriority="65"/>
-    <w:lsdException w:name="Medium List 2 Accent 6" w:uiPriority="66"/>
-    <w:lsdException w:name="Medium Grid 1 Accent 6" w:uiPriority="67"/>
-    <w:lsdException w:name="Medium Grid 2 Accent 6" w:uiPriority="68"/>
-    <w:lsdException w:name="Medium Grid 3 Accent 6" w:uiPriority="69"/>
-    <w:lsdException w:name="Dark List Accent 6" w:uiPriority="70"/>
-    <w:lsdException w:name="Colorful Shading Accent 6" w:uiPriority="71"/>
-    <w:lsdException w:name="Colorful List Accent 6" w:uiPriority="72"/>
-    <w:lsdException w:name="Colorful Grid Accent 6" w:uiPriority="73"/>
-    <w:lsdException w:name="Subtle Emphasis" w:uiPriority="19" w:qFormat="1"/>
-    <w:lsdException w:name="Intense Emphasis" w:uiPriority="21" w:qFormat="1"/>
-    <w:lsdException w:name="Subtle Reference" w:uiPriority="31" w:qFormat="1"/>
-    <w:lsdException w:name="Intense Reference" w:uiPriority="32" w:qFormat="1"/>
-    <w:lsdException w:name="Book Title" w:uiPriority="33" w:qFormat="1"/>
-    <w:lsdException w:name="Bibliography" w:semiHidden="1" w:uiPriority="37" w:unhideWhenUsed="1"/>
-    <w:lsdException w:name="TOC Heading" w:semiHidden="1" w:uiPriority="39" w:unhideWhenUsed="1" w:qFormat="1"/>
-    <w:lsdException w:name="Plain Table 1" w:uiPriority="41"/>
-    <w:lsdException w:name="Plain Table 2" w:uiPriority="42"/>
-    <w:lsdException w:name="Plain Table 3" w:uiPriority="43"/>
-    <w:lsdException w:name="Plain Table 4" w:uiPriority="44"/>
-    <w:lsdException w:name="Plain Table 5" w:uiPriority="45"/>
-    <w:lsdException w:name="Grid Table Light" w:uiPriority="40"/>
-    <w:lsdException w:name="Grid Table 1 Light" w:uiPriority="46"/>
-    <w:lsdException w:name="Grid Table 2" w:uiPriority="47"/>
-    <w:lsdException w:name="Grid Table 3" w:uiPriority="48"/>
-    <w:lsdException w:name="Grid Table 4" w:uiPriority="49"/>
-    <w:lsdException w:name="Grid Table 5 Dark" w:uiPriority="50"/>
-    <w:lsdException w:name="Grid Table 6 Colorful" w:uiPriority="51"/>
-    <w:lsdException w:name="Grid Table 7 Colorful" w:uiPriority="52"/>
-    <w:lsdException w:name="Grid Table 1 Light Accent 1" w:uiPriority="46"/>
-    <w:lsdException w:name="Grid Table 2 Accent 1" w:uiPriority="47"/>
-    <w:lsdException w:name="Grid Table 3 Accent 1" w:uiPriority="48"/>
-    <w:lsdException w:name="Grid Table 4 Accent 1" w:uiPriority="49"/>
-    <w:lsdException w:name="Grid Table 5 Dark Accent 1" w:uiPriority="50"/>
-    <w:lsdException w:name="Grid Table 6 Colorful Accent 1" w:uiPriority="51"/>
-    <w:lsdException w:name="Grid Table 7 Colorful Accent 1" w:uiPriority="52"/>
-    <w:lsdException w:name="Grid Table 1 Light Accent 2" w:uiPriority="46"/>
-    <w:lsdException w:name="Grid Table 2 Accent 2" w:uiPriority="47"/>
-    <w:lsdException w:name="Grid Table 3 Accent 2" w:uiPriority="48"/>
-    <w:lsdException w:name="Grid Table 4 Accent 2" w:uiPriority="49"/>
-    <w:lsdException w:name="Grid Table 5 Dark Accent 2" w:uiPriority="50"/>
-    <w:lsdException w:name="Grid Table 6 Colorful Accent 2" w:uiPriority="51"/>
-    <w:lsdException w:name="Grid Table 7 Colorful Accent 2" w:uiPriority="52"/>
-    <w:lsdException w:name="Grid Table 1 Light Accent 3" w:uiPriority="46"/>
-    <w:lsdException w:name="Grid Table 2 Accent 3" w:uiPriority="47"/>
-    <w:lsdException w:name="Grid Table 3 Accent 3" w:uiPriority="48"/>
-    <w:lsdException w:name="Grid Table 4 Accent 3" w:uiPriority="49"/>
-    <w:lsdException w:name="Grid Table 5 Dark Accent 3" w:uiPriority="50"/>
-    <w:lsdException w:name="Grid Table 6 Colorful Accent 3" w:uiPriority="51"/>
-    <w:lsdException w:name="Grid Table 7 Colorful Accent 3" w:uiPriority="52"/>
-    <w:lsdException w:name="Grid Table 1 Light Accent 4" w:uiPriority="46"/>
-    <w:lsdException w:name="Grid Table 2 Accent 4" w:uiPriority="47"/>
-    <w:lsdException w:name="Grid Table 3 Accent 4" w:uiPriority="48"/>
-    <w:lsdException w:name="Grid Table 4 Accent 4" w:uiPriority="49"/>
-    <w:lsdException w:name="Grid Table 5 Dark Accent 4" w:uiPriority="50"/>
-    <w:lsdException w:name="Grid Table 6 Colorful Accent 4" w:uiPriority="51"/>
-    <w:lsdException w:name="Grid Table 7 Colorful Accent 4" w:uiPriority="52"/>
-    <w:lsdException w:name="Grid Table 1 Light Accent 5" w:uiPriority="46"/>
-    <w:lsdException w:name="Grid Table 2 Accent 5" w:uiPriority="47"/>
-    <w:lsdException w:name="Grid Table 3 Accent 5" w:uiPriority="48"/>
-    <w:lsdException w:name="Grid Table 4 Accent 5" w:uiPriority="49"/>
-    <w:lsdException w:name="Grid Table 5 Dark Accent 5" w:uiPriority="50"/>
-    <w:lsdException w:name="Grid Table 6 Colorful Accent 5" w:uiPriority="51"/>
-    <w:lsdException w:name="Grid Table 7 Colorful Accent 5" w:uiPriority="52"/>
-    <w:lsdException w:name="Grid Table 1 Light Accent 6" w:uiPriority="46"/>
-    <w:lsdException w:name="Grid Table 2 Accent 6" w:uiPriority="47"/>
-    <w:lsdException w:name="Grid Table 3 Accent 6" w:uiPriority="48"/>
-    <w:lsdException w:name="Grid Table 4 Accent 6" w:uiPriority="49"/>
-    <w:lsdException w:name="Grid Table 5 Dark Accent 6" w:uiPriority="50"/>
-    <w:lsdException w:name="Grid Table 6 Colorful Accent 6" w:uiPriority="51"/>
-    <w:lsdException w:name="Grid Table 7 Colorful Accent 6" w:uiPriority="52"/>
-    <w:lsdException w:name="List Table 1 Light" w:uiPriority="46"/>
-    <w:lsdException w:name="List Table 2" w:uiPriority="47"/>
-    <w:lsdException w:name="List Table 3" w:uiPriority="48"/>
-    <w:lsdException w:name="List Table 4" w:uiPriority="49"/>
-    <w:lsdException w:name="List Table 5 Dark" w:uiPriority="50"/>
-    <w:lsdException w:name="List Table 6 Colorful" w:uiPriority="51"/>
-    <w:lsdException w:name="List Table 7 Colorful" w:uiPriority="52"/>
-    <w:lsdException w:name="List Table 1 Light Accent 1" w:uiPriority="46"/>
-    <w:lsdException w:name="List Table 2 Accent 1" w:uiPriority="47"/>
-    <w:lsdException w:name="List Table 3 Accent 1" w:uiPriority="48"/>
-    <w:lsdException w:name="List Table 4 Accent 1" w:uiPriority="49"/>
-    <w:lsdException w:name="List Table 5 Dark Accent 1" w:uiPriority="50"/>
-    <w:lsdException w:name="List Table 6 Colorful Accent 1" w:uiPriority="51"/>
-    <w:lsdException w:name="List Table 7 Colorful Accent 1" w:uiPriority="52"/>
-    <w:lsdException w:name="List Table 1 Light Accent 2" w:uiPriority="46"/>
-    <w:lsdException w:name="List Table 2 Accent 2" w:uiPriority="47"/>
-    <w:lsdException w:name="List Table 3 Accent 2" w:uiPriority="48"/>
-    <w:lsdException w:name="List Table 4 Accent 2" w:uiPriority="49"/>
-    <w:lsdException w:name="List Table 5 Dark Accent 2" w:uiPriority="50"/>
-    <w:lsdException w:name="List Table 6 Colorful Accent 2" w:uiPriority="51"/>
-    <w:lsdException w:name="List Table 7 Colorful Accent 2" w:uiPriority="52"/>
-    <w:lsdException w:name="List Table 1 Light Accent 3" w:uiPriority="46"/>
-    <w:lsdException w:name="List Table 2 Accent 3" w:uiPriority="47"/>
-    <w:lsdException w:name="List Table 3 Accent 3" w:uiPriority="48"/>
-    <w:lsdException w:name="List Table 4 Accent 3" w:uiPriority="49"/>
-    <w:lsdException w:name="List Table 5 Dark Accent 3" w:uiPriority="50"/>
-    <w:lsdException w:name="List Table 6 Colorful Accent 3" w:uiPriority="51"/>
-    <w:lsdException w:name="List Table 7 Colorful Accent 3" w:uiPriority="52"/>
-    <w:lsdException w:name="List Table 1 Light Accent 4" w:uiPriority="46"/>
-    <w:lsdException w:name="List Table 2 Accent 4" w:uiPriority="47"/>
-    <w:lsdException w:name="List Table 3 Accent 4" w:uiPriority="48"/>
-    <w:lsdException w:name="List Table 4 Accent 4" w:uiPriority="49"/>
-    <w:lsdException w:name="List Table 5 Dark Accent 4" w:uiPriority="50"/>
-    <w:lsdException w:name="List Table 6 Colorful Accent 4" w:uiPriority="51"/>
-    <w:lsdException w:name="List Table 7 Colorful Accent 4" w:uiPriority="52"/>
-    <w:lsdException w:name="List Table 1 Light Accent 5" w:uiPriority="46"/>
-    <w:lsdException w:name="List Table 2 Accent 5" w:uiPriority="47"/>
-    <w:lsdException w:name="List Table 3 Accent 5" w:uiPriority="48"/>
-    <w:lsdException w:name="List Table 4 Accent 5" w:uiPriority="49"/>
-    <w:lsdException w:name="List Table 5 Dark Accent 5" w:uiPriority="50"/>
-    <w:lsdException w:name="List Table 6 Colorful Accent 5" w:uiPriority="51"/>
-    <w:lsdException w:name="List Table 7 Colorful Accent 5" w:uiPriority="52"/>
-    <w:lsdException w:name="List Table 1 Light Accent 6" w:uiPriority="46"/>
-    <w:lsdException w:name="List Table 2 Accent 6" w:uiPriority="47"/>
-    <w:lsdException w:name="List Table 3 Accent 6" w:uiPriority="48"/>
-    <w:lsdException w:name="List Table 4 Accent 6" w:uiPriority="49"/>
-    <w:lsdException w:name="List Table 5 Dark Accent 6" w:uiPriority="50"/>
-    <w:lsdException w:name="List Table 6 Colorful Accent 6" w:uiPriority="51"/>
-    <w:lsdException w:name="List Table 7 Colorful Accent 6" w:uiPriority="52"/>
-    <w:lsdException w:name="Mention" w:semiHidden="1" w:unhideWhenUsed="1"/>
-    <w:lsdException w:name="Smart Hyperlink" w:semiHidden="1" w:unhideWhenUsed="1"/>
-    <w:lsdException w:name="Hashtag" w:semiHidden="1" w:unhideWhenUsed="1"/>
-    <w:lsdException w:name="Unresolved Mention" w:semiHidden="1" w:unhideWhenUsed="1"/>
-    <w:lsdException w:name="Smart Link" w:semiHidden="1" w:unhideWhenUsed="1"/>
+  <w:latentStyles w:defLockedState="0" w:defUIPriority="99" w:defSemiHidden="1" w:defUnhideWhenUsed="1" w:defQFormat="0" w:count="267">
+    <w:lsdException w:name="Normal" w:semiHidden="0" w:uiPriority="0" w:unhideWhenUsed="0" w:qFormat="1"/>
+    <w:lsdException w:name="heading 1" w:semiHidden="0" w:uiPriority="9" w:unhideWhenUsed="0" w:qFormat="1"/>
+    <w:lsdException w:name="heading 2" w:uiPriority="9" w:qFormat="1"/>
+    <w:lsdException w:name="heading 3" w:uiPriority="9" w:qFormat="1"/>
+    <w:lsdException w:name="heading 4" w:uiPriority="9" w:qFormat="1"/>
+    <w:lsdException w:name="heading 5" w:uiPriority="9" w:qFormat="1"/>
+    <w:lsdException w:name="heading 6" w:uiPriority="9" w:qFormat="1"/>
+    <w:lsdException w:name="heading 7" w:uiPriority="9" w:qFormat="1"/>
+    <w:lsdException w:name="heading 8" w:uiPriority="9" w:qFormat="1"/>
+    <w:lsdException w:name="heading 9" w:uiPriority="9" w:qFormat="1"/>
+    <w:lsdException w:name="toc 1" w:uiPriority="39"/>
+    <w:lsdException w:name="toc 2" w:uiPriority="39"/>
+    <w:lsdException w:name="toc 3" w:uiPriority="39"/>
+    <w:lsdException w:name="toc 4" w:uiPriority="39"/>
+    <w:lsdException w:name="toc 5" w:uiPriority="39"/>
+    <w:lsdException w:name="toc 6" w:uiPriority="39"/>
+    <w:lsdException w:name="toc 7" w:uiPriority="39"/>
+    <w:lsdException w:name="toc 8" w:uiPriority="39"/>
+    <w:lsdException w:name="toc 9" w:uiPriority="39"/>
+    <w:lsdException w:name="caption" w:uiPriority="35" w:qFormat="1"/>
+    <w:lsdException w:name="Title" w:semiHidden="0" w:uiPriority="10" w:unhideWhenUsed="0" w:qFormat="1"/>
+    <w:lsdException w:name="Default Paragraph Font" w:uiPriority="1"/>
+    <w:lsdException w:name="Subtitle" w:semiHidden="0" w:uiPriority="11" w:unhideWhenUsed="0" w:qFormat="1"/>
+    <w:lsdException w:name="Strong" w:semiHidden="0" w:uiPriority="22" w:unhideWhenUsed="0" w:qFormat="1"/>
+    <w:lsdException w:name="Emphasis" w:semiHidden="0" w:uiPriority="20" w:unhideWhenUsed="0" w:qFormat="1"/>
+    <w:lsdException w:name="Table Grid" w:uiPriority="39"/>
+    <w:lsdException w:name="Placeholder Text" w:unhideWhenUsed="0"/>
+    <w:lsdException w:name="No Spacing" w:semiHidden="0" w:uiPriority="1" w:unhideWhenUsed="0" w:qFormat="1"/>
+    <w:lsdException w:name="Light Shading" w:semiHidden="0" w:uiPriority="60" w:unhideWhenUsed="0"/>
+    <w:lsdException w:name="Light List" w:semiHidden="0" w:uiPriority="61" w:unhideWhenUsed="0"/>
+    <w:lsdException w:name="Light Grid" w:semiHidden="0" w:uiPriority="62" w:unhideWhenUsed="0"/>
+    <w:lsdException w:name="Medium Shading 1" w:semiHidden="0" w:uiPriority="63" w:unhideWhenUsed="0"/>
+    <w:lsdException w:name="Medium Shading 2" w:semiHidden="0" w:uiPriority="64" w:unhideWhenUsed="0"/>
+    <w:lsdException w:name="Medium List 1" w:semiHidden="0" w:uiPriority="65" w:unhideWhenUsed="0"/>
+    <w:lsdException w:name="Medium List 2" w:semiHidden="0" w:uiPriority="66" w:unhideWhenUsed="0"/>
+    <w:lsdException w:name="Medium Grid 1" w:semiHidden="0" w:uiPriority="67" w:unhideWhenUsed="0"/>
+    <w:lsdException w:name="Medium Grid 2" w:semiHidden="0" w:uiPriority="68" w:unhideWhenUsed="0"/>
+    <w:lsdException w:name="Medium Grid 3" w:semiHidden="0" w:uiPriority="69" w:unhideWhenUsed="0"/>
+    <w:lsdException w:name="Dark List" w:semiHidden="0" w:uiPriority="70" w:unhideWhenUsed="0"/>
+    <w:lsdException w:name="Colorful Shading" w:semiHidden="0" w:uiPriority="71" w:unhideWhenUsed="0"/>
+    <w:lsdException w:name="Colorful List" w:semiHidden="0" w:uiPriority="72" w:unhideWhenUsed="0"/>
+    <w:lsdException w:name="Colorful Grid" w:semiHidden="0" w:uiPriority="73" w:unhideWhenUsed="0"/>
+    <w:lsdException w:name="Light Shading Accent 1" w:semiHidden="0" w:uiPriority="60" w:unhideWhenUsed="0"/>
+    <w:lsdException w:name="Light List Accent 1" w:semiHidden="0" w:uiPriority="61" w:unhideWhenUsed="0"/>
+    <w:lsdException w:name="Light Grid Accent 1" w:semiHidden="0" w:uiPriority="62" w:unhideWhenUsed="0"/>
+    <w:lsdException w:name="Medium Shading 1 Accent 1" w:semiHidden="0" w:uiPriority="63" w:unhideWhenUsed="0"/>
+    <w:lsdException w:name="Medium Shading 2 Accent 1" w:semiHidden="0" w:uiPriority="64" w:unhideWhenUsed="0"/>
+    <w:lsdException w:name="Medium List 1 Accent 1" w:semiHidden="0" w:uiPriority="65" w:unhideWhenUsed="0"/>
+    <w:lsdException w:name="Revision" w:unhideWhenUsed="0"/>
+    <w:lsdException w:name="List Paragraph" w:semiHidden="0" w:uiPriority="34" w:unhideWhenUsed="0" w:qFormat="1"/>
+    <w:lsdException w:name="Quote" w:semiHidden="0" w:uiPriority="29" w:unhideWhenUsed="0" w:qFormat="1"/>
+    <w:lsdException w:name="Intense Quote" w:semiHidden="0" w:uiPriority="30" w:unhideWhenUsed="0" w:qFormat="1"/>
+    <w:lsdException w:name="Medium List 2 Accent 1" w:semiHidden="0" w:uiPriority="66" w:unhideWhenUsed="0"/>
+    <w:lsdException w:name="Medium Grid 1 Accent 1" w:semiHidden="0" w:uiPriority="67" w:unhideWhenUsed="0"/>
+    <w:lsdException w:name="Medium Grid 2 Accent 1" w:semiHidden="0" w:uiPriority="68" w:unhideWhenUsed="0"/>
+    <w:lsdException w:name="Medium Grid 3 Accent 1" w:semiHidden="0" w:uiPriority="69" w:unhideWhenUsed="0"/>
+    <w:lsdException w:name="Dark List Accent 1" w:semiHidden="0" w:uiPriority="70" w:unhideWhenUsed="0"/>
+    <w:lsdException w:name="Colorful Shading Accent 1" w:semiHidden="0" w:uiPriority="71" w:unhideWhenUsed="0"/>
+    <w:lsdException w:name="Colorful List Accent 1" w:semiHidden="0" w:uiPriority="72" w:unhideWhenUsed="0"/>
+    <w:lsdException w:name="Colorful Grid Accent 1" w:semiHidden="0" w:uiPriority="73" w:unhideWhenUsed="0"/>
+    <w:lsdException w:name="Light Shading Accent 2" w:semiHidden="0" w:uiPriority="60" w:unhideWhenUsed="0"/>
+    <w:lsdException w:name="Light List Accent 2" w:semiHidden="0" w:uiPriority="61" w:unhideWhenUsed="0"/>
+    <w:lsdException w:name="Light Grid Accent 2" w:semiHidden="0" w:uiPriority="62" w:unhideWhenUsed="0"/>
+    <w:lsdException w:name="Medium Shading 1 Accent 2" w:semiHidden="0" w:uiPriority="63" w:unhideWhenUsed="0"/>
+    <w:lsdException w:name="Medium Shading 2 Accent 2" w:semiHidden="0" w:uiPriority="64" w:unhideWhenUsed="0"/>
+    <w:lsdException w:name="Medium List 1 Accent 2" w:semiHidden="0" w:uiPriority="65" w:unhideWhenUsed="0"/>
+    <w:lsdException w:name="Medium List 2 Accent 2" w:semiHidden="0" w:uiPriority="66" w:unhideWhenUsed="0"/>
+    <w:lsdException w:name="Medium Grid 1 Accent 2" w:semiHidden="0" w:uiPriority="67" w:unhideWhenUsed="0"/>
+    <w:lsdException w:name="Medium Grid 2 Accent 2" w:semiHidden="0" w:uiPriority="68" w:unhideWhenUsed="0"/>
+    <w:lsdException w:name="Medium Grid 3 Accent 2" w:semiHidden="0" w:uiPriority="69" w:unhideWhenUsed="0"/>
+    <w:lsdException w:name="Dark List Accent 2" w:semiHidden="0" w:uiPriority="70" w:unhideWhenUsed="0"/>
+    <w:lsdException w:name="Colorful Shading Accent 2" w:semiHidden="0" w:uiPriority="71" w:unhideWhenUsed="0"/>
+    <w:lsdException w:name="Colorful List Accent 2" w:semiHidden="0" w:uiPriority="72" w:unhideWhenUsed="0"/>
+    <w:lsdException w:name="Colorful Grid Accent 2" w:semiHidden="0" w:uiPriority="73" w:unhideWhenUsed="0"/>
+    <w:lsdException w:name="Light Shading Accent 3" w:semiHidden="0" w:uiPriority="60" w:unhideWhenUsed="0"/>
+    <w:lsdException w:name="Light List Accent 3" w:semiHidden="0" w:uiPriority="61" w:unhideWhenUsed="0"/>
+    <w:lsdException w:name="Light Grid Accent 3" w:semiHidden="0" w:uiPriority="62" w:unhideWhenUsed="0"/>
+    <w:lsdException w:name="Medium Shading 1 Accent 3" w:semiHidden="0" w:uiPriority="63" w:unhideWhenUsed="0"/>
+    <w:lsdException w:name="Medium Shading 2 Accent 3" w:semiHidden="0" w:uiPriority="64" w:unhideWhenUsed="0"/>
+    <w:lsdException w:name="Medium List 1 Accent 3" w:semiHidden="0" w:uiPriority="65" w:unhideWhenUsed="0"/>
+    <w:lsdException w:name="Medium List 2 Accent 3" w:semiHidden="0" w:uiPriority="66" w:unhideWhenUsed="0"/>
+    <w:lsdException w:name="Medium Grid 1 Accent 3" w:semiHidden="0" w:uiPriority="67" w:unhideWhenUsed="0"/>
+    <w:lsdException w:name="Medium Grid 2 Accent 3" w:semiHidden="0" w:uiPriority="68" w:unhideWhenUsed="0"/>
+    <w:lsdException w:name="Medium Grid 3 Accent 3" w:semiHidden="0" w:uiPriority="69" w:unhideWhenUsed="0"/>
+    <w:lsdException w:name="Dark List Accent 3" w:semiHidden="0" w:uiPriority="70" w:unhideWhenUsed="0"/>
+    <w:lsdException w:name="Colorful Shading Accent 3" w:semiHidden="0" w:uiPriority="71" w:unhideWhenUsed="0"/>
+    <w:lsdException w:name="Colorful List Accent 3" w:semiHidden="0" w:uiPriority="72" w:unhideWhenUsed="0"/>
+    <w:lsdException w:name="Colorful Grid Accent 3" w:semiHidden="0" w:uiPriority="73" w:unhideWhenUsed="0"/>
+    <w:lsdException w:name="Light Shading Accent 4" w:semiHidden="0" w:uiPriority="60" w:unhideWhenUsed="0"/>
+    <w:lsdException w:name="Light List Accent 4" w:semiHidden="0" w:uiPriority="61" w:unhideWhenUsed="0"/>
+    <w:lsdException w:name="Light Grid Accent 4" w:semiHidden="0" w:uiPriority="62" w:unhideWhenUsed="0"/>
+    <w:lsdException w:name="Medium Shading 1 Accent 4" w:semiHidden="0" w:uiPriority="63" w:unhideWhenUsed="0"/>
+    <w:lsdException w:name="Medium Shading 2 Accent 4" w:semiHidden="0" w:uiPriority="64" w:unhideWhenUsed="0"/>
+    <w:lsdException w:name="Medium List 1 Accent 4" w:semiHidden="0" w:uiPriority="65" w:unhideWhenUsed="0"/>
+    <w:lsdException w:name="Medium List 2 Accent 4" w:semiHidden="0" w:uiPriority="66" w:unhideWhenUsed="0"/>
+    <w:lsdException w:name="Medium Grid 1 Accent 4" w:semiHidden="0" w:uiPriority="67" w:unhideWhenUsed="0"/>
+    <w:lsdException w:name="Medium Grid 2 Accent 4" w:semiHidden="0" w:uiPriority="68" w:unhideWhenUsed="0"/>
+    <w:lsdException w:name="Medium Grid 3 Accent 4" w:semiHidden="0" w:uiPriority="69" w:unhideWhenUsed="0"/>
+    <w:lsdException w:name="Dark List Accent 4" w:semiHidden="0" w:uiPriority="70" w:unhideWhenUsed="0"/>
+    <w:lsdException w:name="Colorful Shading Accent 4" w:semiHidden="0" w:uiPriority="71" w:unhideWhenUsed="0"/>
+    <w:lsdException w:name="Colorful List Accent 4" w:semiHidden="0" w:uiPriority="72" w:unhideWhenUsed="0"/>
+    <w:lsdException w:name="Colorful Grid Accent 4" w:semiHidden="0" w:uiPriority="73" w:unhideWhenUsed="0"/>
+    <w:lsdException w:name="Light Shading Accent 5" w:semiHidden="0" w:uiPriority="60" w:unhideWhenUsed="0"/>
+    <w:lsdException w:name="Light List Accent 5" w:semiHidden="0" w:uiPriority="61" w:unhideWhenUsed="0"/>
+    <w:lsdException w:name="Light Grid Accent 5" w:semiHidden="0" w:uiPriority="62" w:unhideWhenUsed="0"/>
+    <w:lsdException w:name="Medium Shading 1 Accent 5" w:semiHidden="0" w:uiPriority="63" w:unhideWhenUsed="0"/>
+    <w:lsdException w:name="Medium Shading 2 Accent 5" w:semiHidden="0" w:uiPriority="64" w:unhideWhenUsed="0"/>
+    <w:lsdException w:name="Medium List 1 Accent 5" w:semiHidden="0" w:uiPriority="65" w:unhideWhenUsed="0"/>
+    <w:lsdException w:name="Medium List 2 Accent 5" w:semiHidden="0" w:uiPriority="66" w:unhideWhenUsed="0"/>
+    <w:lsdException w:name="Medium Grid 1 Accent 5" w:semiHidden="0" w:uiPriority="67" w:unhideWhenUsed="0"/>
+    <w:lsdException w:name="Medium Grid 2 Accent 5" w:semiHidden="0" w:uiPriority="68" w:unhideWhenUsed="0"/>
+    <w:lsdException w:name="Medium Grid 3 Accent 5" w:semiHidden="0" w:uiPriority="69" w:unhideWhenUsed="0"/>
+    <w:lsdException w:name="Dark List Accent 5" w:semiHidden="0" w:uiPriority="70" w:unhideWhenUsed="0"/>
+    <w:lsdException w:name="Colorful Shading Accent 5" w:semiHidden="0" w:uiPriority="71" w:unhideWhenUsed="0"/>
+    <w:lsdException w:name="Colorful List Accent 5" w:semiHidden="0" w:uiPriority="72" w:unhideWhenUsed="0"/>
+    <w:lsdException w:name="Colorful Grid Accent 5" w:semiHidden="0" w:uiPriority="73" w:unhideWhenUsed="0"/>
+    <w:lsdException w:name="Light Shading Accent 6" w:semiHidden="0" w:uiPriority="60" w:unhideWhenUsed="0"/>
+    <w:lsdException w:name="Light List Accent 6" w:semiHidden="0" w:uiPriority="61" w:unhideWhenUsed="0"/>
+    <w:lsdException w:name="Light Grid Accent 6" w:semiHidden="0" w:uiPriority="62" w:unhideWhenUsed="0"/>
+    <w:lsdException w:name="Medium Shading 1 Accent 6" w:semiHidden="0" w:uiPriority="63" w:unhideWhenUsed="0"/>
+    <w:lsdException w:name="Medium Shading 2 Accent 6" w:semiHidden="0" w:uiPriority="64" w:unhideWhenUsed="0"/>
+    <w:lsdException w:name="Medium List 1 Accent 6" w:semiHidden="0" w:uiPriority="65" w:unhideWhenUsed="0"/>
+    <w:lsdException w:name="Medium List 2 Accent 6" w:semiHidden="0" w:uiPriority="66" w:unhideWhenUsed="0"/>
+    <w:lsdException w:name="Medium Grid 1 Accent 6" w:semiHidden="0" w:uiPriority="67" w:unhideWhenUsed="0"/>
+    <w:lsdException w:name="Medium Grid 2 Accent 6" w:semiHidden="0" w:uiPriority="68" w:unhideWhenUsed="0"/>
+    <w:lsdException w:name="Medium Grid 3 Accent 6" w:semiHidden="0" w:uiPriority="69" w:unhideWhenUsed="0"/>
+    <w:lsdException w:name="Dark List Accent 6" w:semiHidden="0" w:uiPriority="70" w:unhideWhenUsed="0"/>
+    <w:lsdException w:name="Colorful Shading Accent 6" w:semiHidden="0" w:uiPriority="71" w:unhideWhenUsed="0"/>
+    <w:lsdException w:name="Colorful List Accent 6" w:semiHidden="0" w:uiPriority="72" w:unhideWhenUsed="0"/>
+    <w:lsdException w:name="Colorful Grid Accent 6" w:semiHidden="0" w:uiPriority="73" w:unhideWhenUsed="0"/>
+    <w:lsdException w:name="Subtle Emphasis" w:semiHidden="0" w:uiPriority="19" w:unhideWhenUsed="0" w:qFormat="1"/>
+    <w:lsdException w:name="Intense Emphasis" w:semiHidden="0" w:uiPriority="21" w:unhideWhenUsed="0" w:qFormat="1"/>
+    <w:lsdException w:name="Subtle Reference" w:semiHidden="0" w:uiPriority="31" w:unhideWhenUsed="0" w:qFormat="1"/>
+    <w:lsdException w:name="Intense Reference" w:semiHidden="0" w:uiPriority="32" w:unhideWhenUsed="0" w:qFormat="1"/>
+    <w:lsdException w:name="Book Title" w:semiHidden="0" w:uiPriority="33" w:unhideWhenUsed="0" w:qFormat="1"/>
+    <w:lsdException w:name="Bibliography" w:uiPriority="37"/>
+    <w:lsdException w:name="TOC Heading" w:uiPriority="39" w:qFormat="1"/>
   </w:latentStyles>
   <w:style w:type="paragraph" w:default="1" w:styleId="a">
     <w:name w:val="Normal"/>
@@ -5298,6 +5172,7 @@
     <w:uiPriority w:val="99"/>
     <w:semiHidden/>
     <w:unhideWhenUsed/>
+    <w:qFormat/>
     <w:tblPr>
       <w:tblInd w:w="0" w:type="dxa"/>
       <w:tblCellMar>
@@ -5861,7 +5736,7 @@
   <a:extraClrSchemeLst/>
   <a:extLst>
     <a:ext uri="{05A4C25C-085E-4340-85A3-A5531E510DB2}">
-      <thm15:themeFamily xmlns:thm15="http://schemas.microsoft.com/office/thememl/2012/main" name="Office Theme" id="{62F939B6-93AF-4DB8-9C6B-D6C7DFDC589F}" vid="{4A3C46E8-61CC-4603-A589-7422A47A8E4A}"/>
+      <thm15:themeFamily xmlns:thm15="http://schemas.microsoft.com/office/thememl/2012/main" xmlns="" name="Office Theme" id="{62F939B6-93AF-4DB8-9C6B-D6C7DFDC589F}" vid="{4A3C46E8-61CC-4603-A589-7422A47A8E4A}"/>
     </a:ext>
   </a:extLst>
 </a:theme>
@@ -5872,7 +5747,7 @@
 </file>
 
 <file path=customXml/itemProps1.xml><?xml version="1.0" encoding="utf-8"?>
-<ds:datastoreItem xmlns:ds="http://schemas.openxmlformats.org/officeDocument/2006/customXml" ds:itemID="{B708C59C-8A49-4036-9A8E-AEDFD4F38176}">
+<ds:datastoreItem xmlns:ds="http://schemas.openxmlformats.org/officeDocument/2006/customXml" ds:itemID="{BA594611-DD5F-407D-A68A-4D42987CD373}">
   <ds:schemaRefs>
     <ds:schemaRef ds:uri="http://schemas.openxmlformats.org/officeDocument/2006/bibliography"/>
   </ds:schemaRefs>

</xml_diff>